<commit_message>
Changes to course schedules
</commit_message>
<xml_diff>
--- a/Syllabus/2021Spring/Course Schedule Math 208 Spring2021.docx
+++ b/Syllabus/2021Spring/Course Schedule Math 208 Spring2021.docx
@@ -387,13 +387,7 @@
               <w:t xml:space="preserve"> </w:t>
             </w:r>
             <w:r>
-              <w:t>5,9,13,</w:t>
-            </w:r>
-            <w:r>
-              <w:t>17,</w:t>
-            </w:r>
-            <w:r>
-              <w:t>19</w:t>
+              <w:t>5,9,13,19</w:t>
             </w:r>
             <w:r>
               <w:t>-2</w:t>
@@ -784,6 +778,206 @@
             <w:shd w:val="clear" w:color="auto" w:fill="E7E6E6" w:themeFill="background2"/>
           </w:tcPr>
           <w:p>
+            <w:r>
+              <w:rPr>
+                <w:noProof/>
+              </w:rPr>
+              <mc:AlternateContent>
+                <mc:Choice Requires="wps">
+                  <w:drawing>
+                    <wp:anchor distT="0" distB="0" distL="114300" distR="114300" simplePos="0" relativeHeight="251659264" behindDoc="0" locked="0" layoutInCell="1" allowOverlap="1" wp14:anchorId="2CB7296D" wp14:editId="5E736227">
+                      <wp:simplePos x="0" y="0"/>
+                      <wp:positionH relativeFrom="column">
+                        <wp:posOffset>213537</wp:posOffset>
+                      </wp:positionH>
+                      <wp:positionV relativeFrom="paragraph">
+                        <wp:posOffset>31674</wp:posOffset>
+                      </wp:positionV>
+                      <wp:extent cx="5127955" cy="1806854"/>
+                      <wp:effectExtent l="0" t="0" r="0" b="3175"/>
+                      <wp:wrapNone/>
+                      <wp:docPr id="1" name="Text Box 1"/>
+                      <wp:cNvGraphicFramePr/>
+                      <a:graphic xmlns:a="http://schemas.openxmlformats.org/drawingml/2006/main">
+                        <a:graphicData uri="http://schemas.microsoft.com/office/word/2010/wordprocessingShape">
+                          <wps:wsp>
+                            <wps:cNvSpPr txBox="1"/>
+                            <wps:spPr>
+                              <a:xfrm>
+                                <a:off x="0" y="0"/>
+                                <a:ext cx="5127955" cy="1806854"/>
+                              </a:xfrm>
+                              <a:prstGeom prst="rect">
+                                <a:avLst/>
+                              </a:prstGeom>
+                              <a:noFill/>
+                              <a:ln>
+                                <a:noFill/>
+                              </a:ln>
+                            </wps:spPr>
+                            <wps:txbx>
+                              <w:txbxContent>
+                                <w:p>
+                                  <w:pPr>
+                                    <w:jc w:val="center"/>
+                                    <w:rPr>
+                                      <w:b/>
+                                      <w:bCs/>
+                                      <w:color w:val="70AD47"/>
+                                      <w:spacing w:val="10"/>
+                                      <w:sz w:val="144"/>
+                                      <w:szCs w:val="144"/>
+                                      <w14:glow w14:rad="38100">
+                                        <w14:schemeClr w14:val="accent1">
+                                          <w14:alpha w14:val="60000"/>
+                                        </w14:schemeClr>
+                                      </w14:glow>
+                                      <w14:textOutline w14:w="9525" w14:cap="flat" w14:cmpd="sng" w14:algn="ctr">
+                                        <w14:solidFill>
+                                          <w14:schemeClr w14:val="accent1"/>
+                                        </w14:solidFill>
+                                        <w14:prstDash w14:val="solid"/>
+                                        <w14:round/>
+                                      </w14:textOutline>
+                                      <w14:textFill>
+                                        <w14:solidFill>
+                                          <w14:srgbClr w14:val="70AD47">
+                                            <w14:tint w14:val="1000"/>
+                                          </w14:srgbClr>
+                                        </w14:solidFill>
+                                      </w14:textFill>
+                                    </w:rPr>
+                                  </w:pPr>
+                                  <w:r>
+                                    <w:rPr>
+                                      <w:b/>
+                                      <w:bCs/>
+                                      <w:color w:val="70AD47"/>
+                                      <w:spacing w:val="10"/>
+                                      <w:sz w:val="144"/>
+                                      <w:szCs w:val="144"/>
+                                      <w14:glow w14:rad="38100">
+                                        <w14:schemeClr w14:val="accent1">
+                                          <w14:alpha w14:val="60000"/>
+                                        </w14:schemeClr>
+                                      </w14:glow>
+                                      <w14:textOutline w14:w="9525" w14:cap="flat" w14:cmpd="sng" w14:algn="ctr">
+                                        <w14:solidFill>
+                                          <w14:schemeClr w14:val="accent1"/>
+                                        </w14:solidFill>
+                                        <w14:prstDash w14:val="solid"/>
+                                        <w14:round/>
+                                      </w14:textOutline>
+                                      <w14:textFill>
+                                        <w14:solidFill>
+                                          <w14:srgbClr w14:val="70AD47">
+                                            <w14:tint w14:val="1000"/>
+                                          </w14:srgbClr>
+                                        </w14:solidFill>
+                                      </w14:textFill>
+                                    </w:rPr>
+                                    <w:t>Tentative</w:t>
+                                  </w:r>
+                                </w:p>
+                              </w:txbxContent>
+                            </wps:txbx>
+                            <wps:bodyPr rot="0" spcFirstLastPara="0" vertOverflow="overflow" horzOverflow="overflow" vert="horz" wrap="square" lIns="91440" tIns="45720" rIns="91440" bIns="45720" numCol="1" spcCol="0" rtlCol="0" fromWordArt="0" anchor="t" anchorCtr="0" forceAA="0" compatLnSpc="1">
+                              <a:prstTxWarp prst="textNoShape">
+                                <a:avLst/>
+                              </a:prstTxWarp>
+                              <a:noAutofit/>
+                            </wps:bodyPr>
+                          </wps:wsp>
+                        </a:graphicData>
+                      </a:graphic>
+                      <wp14:sizeRelH relativeFrom="margin">
+                        <wp14:pctWidth>0</wp14:pctWidth>
+                      </wp14:sizeRelH>
+                      <wp14:sizeRelV relativeFrom="margin">
+                        <wp14:pctHeight>0</wp14:pctHeight>
+                      </wp14:sizeRelV>
+                    </wp:anchor>
+                  </w:drawing>
+                </mc:Choice>
+                <mc:Fallback>
+                  <w:pict>
+                    <v:shapetype w14:anchorId="2CB7296D" id="_x0000_t202" coordsize="21600,21600" o:spt="202" path="m,l,21600r21600,l21600,xe">
+                      <v:stroke joinstyle="miter"/>
+                      <v:path gradientshapeok="t" o:connecttype="rect"/>
+                    </v:shapetype>
+                    <v:shape id="Text Box 1" o:spid="_x0000_s1026" type="#_x0000_t202" style="position:absolute;margin-left:16.8pt;margin-top:2.5pt;width:403.8pt;height:142.25pt;z-index:251659264;visibility:visible;mso-wrap-style:square;mso-width-percent:0;mso-height-percent:0;mso-wrap-distance-left:9pt;mso-wrap-distance-top:0;mso-wrap-distance-right:9pt;mso-wrap-distance-bottom:0;mso-position-horizontal:absolute;mso-position-horizontal-relative:text;mso-position-vertical:absolute;mso-position-vertical-relative:text;mso-width-percent:0;mso-height-percent:0;mso-width-relative:margin;mso-height-relative:margin;v-text-anchor:top" o:gfxdata="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" filled="f" stroked="f">
+                      <v:fill o:detectmouseclick="t"/>
+                      <v:textbox>
+                        <w:txbxContent>
+                          <w:p>
+                            <w:pPr>
+                              <w:jc w:val="center"/>
+                              <w:rPr>
+                                <w:b/>
+                                <w:bCs/>
+                                <w:color w:val="70AD47"/>
+                                <w:spacing w:val="10"/>
+                                <w:sz w:val="144"/>
+                                <w:szCs w:val="144"/>
+                                <w14:glow w14:rad="38100">
+                                  <w14:schemeClr w14:val="accent1">
+                                    <w14:alpha w14:val="60000"/>
+                                  </w14:schemeClr>
+                                </w14:glow>
+                                <w14:textOutline w14:w="9525" w14:cap="flat" w14:cmpd="sng" w14:algn="ctr">
+                                  <w14:solidFill>
+                                    <w14:schemeClr w14:val="accent1"/>
+                                  </w14:solidFill>
+                                  <w14:prstDash w14:val="solid"/>
+                                  <w14:round/>
+                                </w14:textOutline>
+                                <w14:textFill>
+                                  <w14:solidFill>
+                                    <w14:srgbClr w14:val="70AD47">
+                                      <w14:tint w14:val="1000"/>
+                                    </w14:srgbClr>
+                                  </w14:solidFill>
+                                </w14:textFill>
+                              </w:rPr>
+                            </w:pPr>
+                            <w:r>
+                              <w:rPr>
+                                <w:b/>
+                                <w:bCs/>
+                                <w:color w:val="70AD47"/>
+                                <w:spacing w:val="10"/>
+                                <w:sz w:val="144"/>
+                                <w:szCs w:val="144"/>
+                                <w14:glow w14:rad="38100">
+                                  <w14:schemeClr w14:val="accent1">
+                                    <w14:alpha w14:val="60000"/>
+                                  </w14:schemeClr>
+                                </w14:glow>
+                                <w14:textOutline w14:w="9525" w14:cap="flat" w14:cmpd="sng" w14:algn="ctr">
+                                  <w14:solidFill>
+                                    <w14:schemeClr w14:val="accent1"/>
+                                  </w14:solidFill>
+                                  <w14:prstDash w14:val="solid"/>
+                                  <w14:round/>
+                                </w14:textOutline>
+                                <w14:textFill>
+                                  <w14:solidFill>
+                                    <w14:srgbClr w14:val="70AD47">
+                                      <w14:tint w14:val="1000"/>
+                                    </w14:srgbClr>
+                                  </w14:solidFill>
+                                </w14:textFill>
+                              </w:rPr>
+                              <w:t>Tentative</w:t>
+                            </w:r>
+                          </w:p>
+                        </w:txbxContent>
+                      </v:textbox>
+                    </v:shape>
+                  </w:pict>
+                </mc:Fallback>
+              </mc:AlternateContent>
+            </w:r>
             <w:r>
               <w:t>5.1, 5.2</w:t>
             </w:r>

</xml_diff>

<commit_message>
Working on outline 07
</commit_message>
<xml_diff>
--- a/Syllabus/2021Spring/Course Schedule Math 208 Spring2021.docx
+++ b/Syllabus/2021Spring/Course Schedule Math 208 Spring2021.docx
@@ -109,8 +109,8 @@
       </w:tblPr>
       <w:tblGrid>
         <w:gridCol w:w="1388"/>
-        <w:gridCol w:w="1337"/>
-        <w:gridCol w:w="4646"/>
+        <w:gridCol w:w="948"/>
+        <w:gridCol w:w="5035"/>
         <w:gridCol w:w="1714"/>
         <w:gridCol w:w="810"/>
       </w:tblGrid>
@@ -127,7 +127,7 @@
         </w:tc>
         <w:tc>
           <w:tcPr>
-            <w:tcW w:w="1337" w:type="dxa"/>
+            <w:tcW w:w="947" w:type="dxa"/>
           </w:tcPr>
           <w:p>
             <w:r>
@@ -137,7 +137,7 @@
         </w:tc>
         <w:tc>
           <w:tcPr>
-            <w:tcW w:w="4646" w:type="dxa"/>
+            <w:tcW w:w="5036" w:type="dxa"/>
           </w:tcPr>
           <w:p>
             <w:r>
@@ -179,7 +179,7 @@
         </w:tc>
         <w:tc>
           <w:tcPr>
-            <w:tcW w:w="1337" w:type="dxa"/>
+            <w:tcW w:w="947" w:type="dxa"/>
           </w:tcPr>
           <w:p>
             <w:pPr>
@@ -195,7 +195,7 @@
         </w:tc>
         <w:tc>
           <w:tcPr>
-            <w:tcW w:w="4646" w:type="dxa"/>
+            <w:tcW w:w="5036" w:type="dxa"/>
           </w:tcPr>
           <w:p>
             <w:r>
@@ -266,7 +266,7 @@
         </w:tc>
         <w:tc>
           <w:tcPr>
-            <w:tcW w:w="1337" w:type="dxa"/>
+            <w:tcW w:w="947" w:type="dxa"/>
           </w:tcPr>
           <w:p>
             <w:pPr>
@@ -282,7 +282,7 @@
         </w:tc>
         <w:tc>
           <w:tcPr>
-            <w:tcW w:w="4646" w:type="dxa"/>
+            <w:tcW w:w="5036" w:type="dxa"/>
           </w:tcPr>
           <w:p>
             <w:r>
@@ -357,7 +357,7 @@
         </w:tc>
         <w:tc>
           <w:tcPr>
-            <w:tcW w:w="1337" w:type="dxa"/>
+            <w:tcW w:w="947" w:type="dxa"/>
           </w:tcPr>
           <w:p>
             <w:pPr>
@@ -373,7 +373,7 @@
         </w:tc>
         <w:tc>
           <w:tcPr>
-            <w:tcW w:w="4646" w:type="dxa"/>
+            <w:tcW w:w="5036" w:type="dxa"/>
           </w:tcPr>
           <w:p>
             <w:r>
@@ -443,7 +443,7 @@
         </w:tc>
         <w:tc>
           <w:tcPr>
-            <w:tcW w:w="1337" w:type="dxa"/>
+            <w:tcW w:w="947" w:type="dxa"/>
           </w:tcPr>
           <w:p>
             <w:pPr>
@@ -459,7 +459,7 @@
         </w:tc>
         <w:tc>
           <w:tcPr>
-            <w:tcW w:w="4646" w:type="dxa"/>
+            <w:tcW w:w="5036" w:type="dxa"/>
           </w:tcPr>
           <w:p>
             <w:r>
@@ -532,7 +532,7 @@
         </w:tc>
         <w:tc>
           <w:tcPr>
-            <w:tcW w:w="1337" w:type="dxa"/>
+            <w:tcW w:w="947" w:type="dxa"/>
           </w:tcPr>
           <w:p>
             <w:pPr>
@@ -548,7 +548,7 @@
         </w:tc>
         <w:tc>
           <w:tcPr>
-            <w:tcW w:w="4646" w:type="dxa"/>
+            <w:tcW w:w="5036" w:type="dxa"/>
           </w:tcPr>
           <w:p>
             <w:r>
@@ -618,7 +618,7 @@
         </w:tc>
         <w:tc>
           <w:tcPr>
-            <w:tcW w:w="1337" w:type="dxa"/>
+            <w:tcW w:w="947" w:type="dxa"/>
           </w:tcPr>
           <w:p>
             <w:pPr>
@@ -634,7 +634,7 @@
         </w:tc>
         <w:tc>
           <w:tcPr>
-            <w:tcW w:w="4646" w:type="dxa"/>
+            <w:tcW w:w="5036" w:type="dxa"/>
           </w:tcPr>
           <w:p>
             <w:r>
@@ -695,16 +695,18 @@
         <w:tc>
           <w:tcPr>
             <w:tcW w:w="1388" w:type="dxa"/>
-          </w:tcPr>
-          <w:p>
-            <w:r>
-              <w:t>Review</w:t>
-            </w:r>
-          </w:p>
-        </w:tc>
-        <w:tc>
-          <w:tcPr>
-            <w:tcW w:w="1337" w:type="dxa"/>
+            <w:shd w:val="clear" w:color="auto" w:fill="FFFFFF" w:themeFill="background1"/>
+          </w:tcPr>
+          <w:p>
+            <w:r>
+              <w:t>Review, 5.1</w:t>
+            </w:r>
+          </w:p>
+        </w:tc>
+        <w:tc>
+          <w:tcPr>
+            <w:tcW w:w="947" w:type="dxa"/>
+            <w:shd w:val="clear" w:color="auto" w:fill="FFFFFF" w:themeFill="background1"/>
           </w:tcPr>
           <w:p>
             <w:r>
@@ -714,27 +716,53 @@
         </w:tc>
         <w:tc>
           <w:tcPr>
-            <w:tcW w:w="4646" w:type="dxa"/>
-          </w:tcPr>
-          <w:p/>
+            <w:tcW w:w="5036" w:type="dxa"/>
+            <w:shd w:val="clear" w:color="auto" w:fill="FFFFFF" w:themeFill="background1"/>
+          </w:tcPr>
+          <w:p>
+            <w:r>
+              <w:rPr>
+                <w:b/>
+                <w:bCs/>
+              </w:rPr>
+              <w:t>5.1:</w:t>
+            </w:r>
+            <w:r>
+              <w:t xml:space="preserve"> </w:t>
+            </w:r>
+            <w:r>
+              <w:t>9,13,17,19,25,31,33,49,51</w:t>
+            </w:r>
+          </w:p>
         </w:tc>
         <w:tc>
           <w:tcPr>
             <w:tcW w:w="1714" w:type="dxa"/>
-          </w:tcPr>
-          <w:p/>
+            <w:shd w:val="clear" w:color="auto" w:fill="FFFFFF" w:themeFill="background1"/>
+          </w:tcPr>
+          <w:p>
+            <w:r>
+              <w:t>15, 65</w:t>
+            </w:r>
+          </w:p>
         </w:tc>
         <w:tc>
           <w:tcPr>
             <w:tcW w:w="810" w:type="dxa"/>
-          </w:tcPr>
-          <w:p/>
+            <w:shd w:val="clear" w:color="auto" w:fill="FFFFFF" w:themeFill="background1"/>
+          </w:tcPr>
+          <w:p>
+            <w:r>
+              <w:t>2/23</w:t>
+            </w:r>
+          </w:p>
         </w:tc>
       </w:tr>
       <w:tr>
         <w:tc>
           <w:tcPr>
             <w:tcW w:w="1388" w:type="dxa"/>
+            <w:shd w:val="clear" w:color="auto" w:fill="FFFFFF" w:themeFill="background1"/>
           </w:tcPr>
           <w:p>
             <w:r>
@@ -744,7 +772,8 @@
         </w:tc>
         <w:tc>
           <w:tcPr>
-            <w:tcW w:w="1337" w:type="dxa"/>
+            <w:tcW w:w="947" w:type="dxa"/>
+            <w:shd w:val="clear" w:color="auto" w:fill="FFFFFF" w:themeFill="background1"/>
           </w:tcPr>
           <w:p>
             <w:r>
@@ -754,19 +783,22 @@
         </w:tc>
         <w:tc>
           <w:tcPr>
-            <w:tcW w:w="4646" w:type="dxa"/>
+            <w:tcW w:w="5036" w:type="dxa"/>
+            <w:shd w:val="clear" w:color="auto" w:fill="FFFFFF" w:themeFill="background1"/>
           </w:tcPr>
           <w:p/>
         </w:tc>
         <w:tc>
           <w:tcPr>
             <w:tcW w:w="1714" w:type="dxa"/>
+            <w:shd w:val="clear" w:color="auto" w:fill="FFFFFF" w:themeFill="background1"/>
           </w:tcPr>
           <w:p/>
         </w:tc>
         <w:tc>
           <w:tcPr>
             <w:tcW w:w="810" w:type="dxa"/>
+            <w:shd w:val="clear" w:color="auto" w:fill="FFFFFF" w:themeFill="background1"/>
           </w:tcPr>
           <w:p/>
         </w:tc>
@@ -775,9 +807,717 @@
         <w:tc>
           <w:tcPr>
             <w:tcW w:w="1388" w:type="dxa"/>
-            <w:shd w:val="clear" w:color="auto" w:fill="E7E6E6" w:themeFill="background2"/>
-          </w:tcPr>
-          <w:p>
+            <w:shd w:val="clear" w:color="auto" w:fill="FFFFFF" w:themeFill="background1"/>
+          </w:tcPr>
+          <w:p>
+            <w:r>
+              <w:t>5.2, 5.3</w:t>
+            </w:r>
+          </w:p>
+        </w:tc>
+        <w:tc>
+          <w:tcPr>
+            <w:tcW w:w="947" w:type="dxa"/>
+            <w:shd w:val="clear" w:color="auto" w:fill="FFFFFF" w:themeFill="background1"/>
+          </w:tcPr>
+          <w:p>
+            <w:pPr>
+              <w:rPr>
+                <w:b/>
+                <w:bCs/>
+              </w:rPr>
+            </w:pPr>
+            <w:r>
+              <w:t>2/23</w:t>
+            </w:r>
+          </w:p>
+        </w:tc>
+        <w:tc>
+          <w:tcPr>
+            <w:tcW w:w="5036" w:type="dxa"/>
+            <w:shd w:val="clear" w:color="auto" w:fill="FFFFFF" w:themeFill="background1"/>
+          </w:tcPr>
+          <w:p>
+            <w:r>
+              <w:rPr>
+                <w:b/>
+                <w:bCs/>
+              </w:rPr>
+              <w:t>5.2:</w:t>
+            </w:r>
+            <w:r>
+              <w:t xml:space="preserve"> </w:t>
+            </w:r>
+            <w:r>
+              <w:t>29,33,39,51,57</w:t>
+            </w:r>
+          </w:p>
+        </w:tc>
+        <w:tc>
+          <w:tcPr>
+            <w:tcW w:w="1714" w:type="dxa"/>
+            <w:shd w:val="clear" w:color="auto" w:fill="FFFFFF" w:themeFill="background1"/>
+          </w:tcPr>
+          <w:p>
+            <w:r>
+              <w:t>35, 43, 55</w:t>
+            </w:r>
+          </w:p>
+        </w:tc>
+        <w:tc>
+          <w:tcPr>
+            <w:tcW w:w="810" w:type="dxa"/>
+            <w:shd w:val="clear" w:color="auto" w:fill="FFFFFF" w:themeFill="background1"/>
+          </w:tcPr>
+          <w:p>
+            <w:r>
+              <w:t>2/26</w:t>
+            </w:r>
+          </w:p>
+        </w:tc>
+      </w:tr>
+      <w:tr>
+        <w:tc>
+          <w:tcPr>
+            <w:tcW w:w="1388" w:type="dxa"/>
+            <w:shd w:val="clear" w:color="auto" w:fill="FFFFFF" w:themeFill="background1"/>
+          </w:tcPr>
+          <w:p>
+            <w:r>
+              <w:t>5.3, 7.2</w:t>
+            </w:r>
+          </w:p>
+        </w:tc>
+        <w:tc>
+          <w:tcPr>
+            <w:tcW w:w="947" w:type="dxa"/>
+            <w:shd w:val="clear" w:color="auto" w:fill="FFFFFF" w:themeFill="background1"/>
+          </w:tcPr>
+          <w:p>
+            <w:pPr>
+              <w:rPr>
+                <w:b/>
+                <w:bCs/>
+              </w:rPr>
+            </w:pPr>
+            <w:r>
+              <w:t>2/25</w:t>
+            </w:r>
+          </w:p>
+        </w:tc>
+        <w:tc>
+          <w:tcPr>
+            <w:tcW w:w="5036" w:type="dxa"/>
+            <w:shd w:val="clear" w:color="auto" w:fill="FFFFFF" w:themeFill="background1"/>
+          </w:tcPr>
+          <w:p>
+            <w:pPr>
+              <w:rPr>
+                <w:b/>
+                <w:bCs/>
+              </w:rPr>
+            </w:pPr>
+            <w:r>
+              <w:rPr>
+                <w:b/>
+                <w:bCs/>
+              </w:rPr>
+              <w:t>5.3:</w:t>
+            </w:r>
+            <w:r>
+              <w:t xml:space="preserve"> </w:t>
+            </w:r>
+            <w:r>
+              <w:t>17,19,21,29,35,53,55</w:t>
+            </w:r>
+          </w:p>
+          <w:p>
+            <w:r>
+              <w:rPr>
+                <w:b/>
+                <w:bCs/>
+              </w:rPr>
+              <w:t xml:space="preserve">7.2: </w:t>
+            </w:r>
+            <w:r>
+              <w:t xml:space="preserve">7-21 odd, </w:t>
+            </w:r>
+            <w:r>
+              <w:t>31</w:t>
+            </w:r>
+            <w:r>
+              <w:t>-4</w:t>
+            </w:r>
+            <w:r>
+              <w:t>1</w:t>
+            </w:r>
+            <w:r>
+              <w:t xml:space="preserve"> odd</w:t>
+            </w:r>
+          </w:p>
+        </w:tc>
+        <w:tc>
+          <w:tcPr>
+            <w:tcW w:w="1714" w:type="dxa"/>
+            <w:shd w:val="clear" w:color="auto" w:fill="FFFFFF" w:themeFill="background1"/>
+          </w:tcPr>
+          <w:p>
+            <w:r>
+              <w:t>21, 53</w:t>
+            </w:r>
+            <w:r>
+              <w:br/>
+              <w:t>29, 43</w:t>
+            </w:r>
+          </w:p>
+        </w:tc>
+        <w:tc>
+          <w:tcPr>
+            <w:tcW w:w="810" w:type="dxa"/>
+            <w:shd w:val="clear" w:color="auto" w:fill="FFFFFF" w:themeFill="background1"/>
+          </w:tcPr>
+          <w:p>
+            <w:r>
+              <w:t>3/2</w:t>
+            </w:r>
+          </w:p>
+        </w:tc>
+      </w:tr>
+      <w:tr>
+        <w:tc>
+          <w:tcPr>
+            <w:tcW w:w="1388" w:type="dxa"/>
+            <w:shd w:val="clear" w:color="auto" w:fill="FFFFFF" w:themeFill="background1"/>
+          </w:tcPr>
+          <w:p>
+            <w:r>
+              <w:t>7.3, 7.4</w:t>
+            </w:r>
+          </w:p>
+        </w:tc>
+        <w:tc>
+          <w:tcPr>
+            <w:tcW w:w="947" w:type="dxa"/>
+            <w:shd w:val="clear" w:color="auto" w:fill="FFFFFF" w:themeFill="background1"/>
+          </w:tcPr>
+          <w:p>
+            <w:pPr>
+              <w:rPr>
+                <w:b/>
+                <w:bCs/>
+              </w:rPr>
+            </w:pPr>
+            <w:r>
+              <w:t>3/2</w:t>
+            </w:r>
+          </w:p>
+        </w:tc>
+        <w:tc>
+          <w:tcPr>
+            <w:tcW w:w="5036" w:type="dxa"/>
+            <w:shd w:val="clear" w:color="auto" w:fill="FFFFFF" w:themeFill="background1"/>
+          </w:tcPr>
+          <w:p>
+            <w:r>
+              <w:rPr>
+                <w:b/>
+                <w:bCs/>
+              </w:rPr>
+              <w:t xml:space="preserve">7.3: </w:t>
+            </w:r>
+            <w:r>
+              <w:t>17,19,23,39</w:t>
+            </w:r>
+            <w:r>
+              <w:rPr>
+                <w:b/>
+                <w:bCs/>
+              </w:rPr>
+              <w:br/>
+              <w:t>7.4:</w:t>
+            </w:r>
+            <w:r>
+              <w:t xml:space="preserve"> </w:t>
+            </w:r>
+            <w:r>
+              <w:t>7-2</w:t>
+            </w:r>
+            <w:r>
+              <w:t>3</w:t>
+            </w:r>
+            <w:r>
+              <w:t xml:space="preserve"> odd, 37,41</w:t>
+            </w:r>
+          </w:p>
+        </w:tc>
+        <w:tc>
+          <w:tcPr>
+            <w:tcW w:w="1714" w:type="dxa"/>
+            <w:shd w:val="clear" w:color="auto" w:fill="FFFFFF" w:themeFill="background1"/>
+          </w:tcPr>
+          <w:p>
+            <w:r>
+              <w:t>11, 35</w:t>
+            </w:r>
+            <w:r>
+              <w:br/>
+              <w:t>25, 39</w:t>
+            </w:r>
+          </w:p>
+        </w:tc>
+        <w:tc>
+          <w:tcPr>
+            <w:tcW w:w="810" w:type="dxa"/>
+            <w:shd w:val="clear" w:color="auto" w:fill="FFFFFF" w:themeFill="background1"/>
+          </w:tcPr>
+          <w:p>
+            <w:r>
+              <w:t>3/5</w:t>
+            </w:r>
+          </w:p>
+        </w:tc>
+      </w:tr>
+      <w:tr>
+        <w:tc>
+          <w:tcPr>
+            <w:tcW w:w="1388" w:type="dxa"/>
+            <w:shd w:val="clear" w:color="auto" w:fill="FFFFFF" w:themeFill="background1"/>
+          </w:tcPr>
+          <w:p>
+            <w:r>
+              <w:t>8.1, 8.2</w:t>
+            </w:r>
+          </w:p>
+        </w:tc>
+        <w:tc>
+          <w:tcPr>
+            <w:tcW w:w="947" w:type="dxa"/>
+            <w:shd w:val="clear" w:color="auto" w:fill="FFFFFF" w:themeFill="background1"/>
+          </w:tcPr>
+          <w:p>
+            <w:pPr>
+              <w:rPr>
+                <w:b/>
+                <w:bCs/>
+              </w:rPr>
+            </w:pPr>
+            <w:r>
+              <w:t>3/4</w:t>
+            </w:r>
+          </w:p>
+        </w:tc>
+        <w:tc>
+          <w:tcPr>
+            <w:tcW w:w="5036" w:type="dxa"/>
+            <w:shd w:val="clear" w:color="auto" w:fill="FFFFFF" w:themeFill="background1"/>
+          </w:tcPr>
+          <w:p>
+            <w:r>
+              <w:rPr>
+                <w:b/>
+                <w:bCs/>
+              </w:rPr>
+              <w:t>8.1:</w:t>
+            </w:r>
+            <w:r>
+              <w:t xml:space="preserve"> </w:t>
+            </w:r>
+            <w:r>
+              <w:t>7,9,25,3</w:t>
+            </w:r>
+            <w:r>
+              <w:t>2</w:t>
+            </w:r>
+            <w:r>
+              <w:t>,33,47,5</w:t>
+            </w:r>
+            <w:r>
+              <w:t>3</w:t>
+            </w:r>
+            <w:r>
+              <w:t>,69</w:t>
+            </w:r>
+            <w:r>
+              <w:rPr>
+                <w:b/>
+                <w:bCs/>
+              </w:rPr>
+              <w:br/>
+              <w:t>8.2:</w:t>
+            </w:r>
+            <w:r>
+              <w:t xml:space="preserve"> </w:t>
+            </w:r>
+            <w:r>
+              <w:t>3</w:t>
+            </w:r>
+            <w:r>
+              <w:t>,</w:t>
+            </w:r>
+            <w:r>
+              <w:t>8</w:t>
+            </w:r>
+            <w:r>
+              <w:t>,11,25,27,33,41,47,59,69,85</w:t>
+            </w:r>
+          </w:p>
+        </w:tc>
+        <w:tc>
+          <w:tcPr>
+            <w:tcW w:w="1714" w:type="dxa"/>
+            <w:shd w:val="clear" w:color="auto" w:fill="FFFFFF" w:themeFill="background1"/>
+          </w:tcPr>
+          <w:p>
+            <w:r>
+              <w:t>41, 93</w:t>
+            </w:r>
+            <w:r>
+              <w:br/>
+              <w:t>31, 57</w:t>
+            </w:r>
+          </w:p>
+        </w:tc>
+        <w:tc>
+          <w:tcPr>
+            <w:tcW w:w="810" w:type="dxa"/>
+            <w:shd w:val="clear" w:color="auto" w:fill="FFFFFF" w:themeFill="background1"/>
+          </w:tcPr>
+          <w:p>
+            <w:r>
+              <w:t>3/9</w:t>
+            </w:r>
+          </w:p>
+        </w:tc>
+      </w:tr>
+      <w:tr>
+        <w:tc>
+          <w:tcPr>
+            <w:tcW w:w="1388" w:type="dxa"/>
+            <w:shd w:val="clear" w:color="auto" w:fill="FFFFFF" w:themeFill="background1"/>
+          </w:tcPr>
+          <w:p>
+            <w:r>
+              <w:t>8.3</w:t>
+            </w:r>
+          </w:p>
+        </w:tc>
+        <w:tc>
+          <w:tcPr>
+            <w:tcW w:w="947" w:type="dxa"/>
+            <w:shd w:val="clear" w:color="auto" w:fill="FFFFFF" w:themeFill="background1"/>
+          </w:tcPr>
+          <w:p>
+            <w:pPr>
+              <w:rPr>
+                <w:b/>
+                <w:bCs/>
+              </w:rPr>
+            </w:pPr>
+            <w:r>
+              <w:t>3/9</w:t>
+            </w:r>
+          </w:p>
+        </w:tc>
+        <w:tc>
+          <w:tcPr>
+            <w:tcW w:w="5036" w:type="dxa"/>
+            <w:shd w:val="clear" w:color="auto" w:fill="FFFFFF" w:themeFill="background1"/>
+          </w:tcPr>
+          <w:p>
+            <w:r>
+              <w:rPr>
+                <w:b/>
+                <w:bCs/>
+              </w:rPr>
+              <w:t>8.3:</w:t>
+            </w:r>
+            <w:r>
+              <w:t xml:space="preserve"> </w:t>
+            </w:r>
+            <w:r>
+              <w:t>15</w:t>
+            </w:r>
+            <w:r>
+              <w:t>,18,19,21,23</w:t>
+            </w:r>
+            <w:r>
+              <w:t>,</w:t>
+            </w:r>
+            <w:r>
+              <w:t>2</w:t>
+            </w:r>
+            <w:r>
+              <w:t>7,35,43,49,51,5</w:t>
+            </w:r>
+            <w:r>
+              <w:t>8</w:t>
+            </w:r>
+            <w:r>
+              <w:t>,71</w:t>
+            </w:r>
+          </w:p>
+        </w:tc>
+        <w:tc>
+          <w:tcPr>
+            <w:tcW w:w="1714" w:type="dxa"/>
+            <w:shd w:val="clear" w:color="auto" w:fill="FFFFFF" w:themeFill="background1"/>
+          </w:tcPr>
+          <w:p>
+            <w:r>
+              <w:t>45, 61, 81</w:t>
+            </w:r>
+          </w:p>
+        </w:tc>
+        <w:tc>
+          <w:tcPr>
+            <w:tcW w:w="810" w:type="dxa"/>
+            <w:shd w:val="clear" w:color="auto" w:fill="FFFFFF" w:themeFill="background1"/>
+          </w:tcPr>
+          <w:p>
+            <w:r>
+              <w:t>3/12</w:t>
+            </w:r>
+          </w:p>
+        </w:tc>
+      </w:tr>
+      <w:tr>
+        <w:tc>
+          <w:tcPr>
+            <w:tcW w:w="1388" w:type="dxa"/>
+            <w:shd w:val="clear" w:color="auto" w:fill="FFFFFF" w:themeFill="background1"/>
+          </w:tcPr>
+          <w:p>
+            <w:r>
+              <w:t>8.4</w:t>
+            </w:r>
+          </w:p>
+        </w:tc>
+        <w:tc>
+          <w:tcPr>
+            <w:tcW w:w="947" w:type="dxa"/>
+            <w:shd w:val="clear" w:color="auto" w:fill="FFFFFF" w:themeFill="background1"/>
+          </w:tcPr>
+          <w:p>
+            <w:pPr>
+              <w:rPr>
+                <w:b/>
+                <w:bCs/>
+              </w:rPr>
+            </w:pPr>
+            <w:r>
+              <w:t>3/11</w:t>
+            </w:r>
+          </w:p>
+        </w:tc>
+        <w:tc>
+          <w:tcPr>
+            <w:tcW w:w="5036" w:type="dxa"/>
+            <w:shd w:val="clear" w:color="auto" w:fill="FFFFFF" w:themeFill="background1"/>
+          </w:tcPr>
+          <w:p>
+            <w:r>
+              <w:rPr>
+                <w:b/>
+                <w:bCs/>
+              </w:rPr>
+              <w:t>8.4:</w:t>
+            </w:r>
+            <w:r>
+              <w:t xml:space="preserve"> </w:t>
+            </w:r>
+            <w:r>
+              <w:t>7-27 odd, 4</w:t>
+            </w:r>
+            <w:r>
+              <w:t>4</w:t>
+            </w:r>
+            <w:r>
+              <w:t>,53</w:t>
+            </w:r>
+          </w:p>
+        </w:tc>
+        <w:tc>
+          <w:tcPr>
+            <w:tcW w:w="1714" w:type="dxa"/>
+            <w:shd w:val="clear" w:color="auto" w:fill="FFFFFF" w:themeFill="background1"/>
+          </w:tcPr>
+          <w:p>
+            <w:r>
+              <w:t>35, 59, 61</w:t>
+            </w:r>
+          </w:p>
+        </w:tc>
+        <w:tc>
+          <w:tcPr>
+            <w:tcW w:w="810" w:type="dxa"/>
+            <w:shd w:val="clear" w:color="auto" w:fill="FFFFFF" w:themeFill="background1"/>
+          </w:tcPr>
+          <w:p>
+            <w:r>
+              <w:t>3/16</w:t>
+            </w:r>
+          </w:p>
+        </w:tc>
+      </w:tr>
+      <w:tr>
+        <w:tc>
+          <w:tcPr>
+            <w:tcW w:w="1388" w:type="dxa"/>
+            <w:shd w:val="clear" w:color="auto" w:fill="FFFFFF" w:themeFill="background1"/>
+          </w:tcPr>
+          <w:p>
+            <w:r>
+              <w:t>Review</w:t>
+            </w:r>
+          </w:p>
+        </w:tc>
+        <w:tc>
+          <w:tcPr>
+            <w:tcW w:w="947" w:type="dxa"/>
+            <w:shd w:val="clear" w:color="auto" w:fill="FFFFFF" w:themeFill="background1"/>
+          </w:tcPr>
+          <w:p>
+            <w:r>
+              <w:t>3/16</w:t>
+            </w:r>
+          </w:p>
+        </w:tc>
+        <w:tc>
+          <w:tcPr>
+            <w:tcW w:w="5036" w:type="dxa"/>
+            <w:shd w:val="clear" w:color="auto" w:fill="FFFFFF" w:themeFill="background1"/>
+          </w:tcPr>
+          <w:p/>
+        </w:tc>
+        <w:tc>
+          <w:tcPr>
+            <w:tcW w:w="1714" w:type="dxa"/>
+            <w:shd w:val="clear" w:color="auto" w:fill="FFFFFF" w:themeFill="background1"/>
+          </w:tcPr>
+          <w:p/>
+        </w:tc>
+        <w:tc>
+          <w:tcPr>
+            <w:tcW w:w="810" w:type="dxa"/>
+            <w:shd w:val="clear" w:color="auto" w:fill="FFFFFF" w:themeFill="background1"/>
+          </w:tcPr>
+          <w:p/>
+        </w:tc>
+      </w:tr>
+      <w:tr>
+        <w:tc>
+          <w:tcPr>
+            <w:tcW w:w="1388" w:type="dxa"/>
+            <w:shd w:val="clear" w:color="auto" w:fill="FFFFFF" w:themeFill="background1"/>
+          </w:tcPr>
+          <w:p>
+            <w:r>
+              <w:t>Exam 2</w:t>
+            </w:r>
+          </w:p>
+        </w:tc>
+        <w:tc>
+          <w:tcPr>
+            <w:tcW w:w="947" w:type="dxa"/>
+            <w:shd w:val="clear" w:color="auto" w:fill="FFFFFF" w:themeFill="background1"/>
+          </w:tcPr>
+          <w:p>
+            <w:r>
+              <w:t>3/18</w:t>
+            </w:r>
+          </w:p>
+        </w:tc>
+        <w:tc>
+          <w:tcPr>
+            <w:tcW w:w="5036" w:type="dxa"/>
+            <w:shd w:val="clear" w:color="auto" w:fill="FFFFFF" w:themeFill="background1"/>
+          </w:tcPr>
+          <w:p/>
+        </w:tc>
+        <w:tc>
+          <w:tcPr>
+            <w:tcW w:w="1714" w:type="dxa"/>
+            <w:shd w:val="clear" w:color="auto" w:fill="FFFFFF" w:themeFill="background1"/>
+          </w:tcPr>
+          <w:p/>
+        </w:tc>
+        <w:tc>
+          <w:tcPr>
+            <w:tcW w:w="810" w:type="dxa"/>
+            <w:shd w:val="clear" w:color="auto" w:fill="FFFFFF" w:themeFill="background1"/>
+          </w:tcPr>
+          <w:p/>
+        </w:tc>
+      </w:tr>
+      <w:tr>
+        <w:tc>
+          <w:tcPr>
+            <w:tcW w:w="1388" w:type="dxa"/>
+            <w:shd w:val="clear" w:color="auto" w:fill="FFFFFF" w:themeFill="background1"/>
+          </w:tcPr>
+          <w:p>
+            <w:r>
+              <w:t>Break</w:t>
+            </w:r>
+          </w:p>
+        </w:tc>
+        <w:tc>
+          <w:tcPr>
+            <w:tcW w:w="947" w:type="dxa"/>
+            <w:shd w:val="clear" w:color="auto" w:fill="FFFFFF" w:themeFill="background1"/>
+          </w:tcPr>
+          <w:p>
+            <w:r>
+              <w:t>3/23</w:t>
+            </w:r>
+          </w:p>
+        </w:tc>
+        <w:tc>
+          <w:tcPr>
+            <w:tcW w:w="5036" w:type="dxa"/>
+            <w:shd w:val="clear" w:color="auto" w:fill="FFFFFF" w:themeFill="background1"/>
+          </w:tcPr>
+          <w:p/>
+        </w:tc>
+        <w:tc>
+          <w:tcPr>
+            <w:tcW w:w="1714" w:type="dxa"/>
+            <w:shd w:val="clear" w:color="auto" w:fill="FFFFFF" w:themeFill="background1"/>
+          </w:tcPr>
+          <w:p/>
+        </w:tc>
+        <w:tc>
+          <w:tcPr>
+            <w:tcW w:w="810" w:type="dxa"/>
+            <w:shd w:val="clear" w:color="auto" w:fill="FFFFFF" w:themeFill="background1"/>
+          </w:tcPr>
+          <w:p/>
+        </w:tc>
+      </w:tr>
+      <w:tr>
+        <w:tc>
+          <w:tcPr>
+            <w:tcW w:w="1388" w:type="dxa"/>
+            <w:shd w:val="clear" w:color="auto" w:fill="E7E6E6" w:themeFill="background2"/>
+          </w:tcPr>
+          <w:p>
+            <w:r>
+              <w:t>9.1, 9.2</w:t>
+            </w:r>
+          </w:p>
+        </w:tc>
+        <w:tc>
+          <w:tcPr>
+            <w:tcW w:w="947" w:type="dxa"/>
+            <w:shd w:val="clear" w:color="auto" w:fill="E7E6E6" w:themeFill="background2"/>
+          </w:tcPr>
+          <w:p>
+            <w:pPr>
+              <w:rPr>
+                <w:b/>
+                <w:bCs/>
+              </w:rPr>
+            </w:pPr>
             <w:r>
               <w:rPr>
                 <w:noProof/>
@@ -785,13 +1525,13 @@
               <mc:AlternateContent>
                 <mc:Choice Requires="wps">
                   <w:drawing>
-                    <wp:anchor distT="0" distB="0" distL="114300" distR="114300" simplePos="0" relativeHeight="251659264" behindDoc="0" locked="0" layoutInCell="1" allowOverlap="1" wp14:anchorId="2CB7296D" wp14:editId="5E736227">
+                    <wp:anchor distT="0" distB="0" distL="114300" distR="114300" simplePos="0" relativeHeight="251659264" behindDoc="0" locked="0" layoutInCell="1" allowOverlap="1" wp14:anchorId="2CB7296D" wp14:editId="6A6B530C">
                       <wp:simplePos x="0" y="0"/>
                       <wp:positionH relativeFrom="column">
-                        <wp:posOffset>213537</wp:posOffset>
+                        <wp:posOffset>-470510</wp:posOffset>
                       </wp:positionH>
                       <wp:positionV relativeFrom="paragraph">
-                        <wp:posOffset>31674</wp:posOffset>
+                        <wp:posOffset>112065</wp:posOffset>
                       </wp:positionV>
                       <wp:extent cx="5127955" cy="1806854"/>
                       <wp:effectExtent l="0" t="0" r="0" b="3175"/>
@@ -905,8 +1645,7 @@
                       <v:stroke joinstyle="miter"/>
                       <v:path gradientshapeok="t" o:connecttype="rect"/>
                     </v:shapetype>
-                    <v:shape id="Text Box 1" o:spid="_x0000_s1026" type="#_x0000_t202" style="position:absolute;margin-left:16.8pt;margin-top:2.5pt;width:403.8pt;height:142.25pt;z-index:251659264;visibility:visible;mso-wrap-style:square;mso-width-percent:0;mso-height-percent:0;mso-wrap-distance-left:9pt;mso-wrap-distance-top:0;mso-wrap-distance-right:9pt;mso-wrap-distance-bottom:0;mso-position-horizontal:absolute;mso-position-horizontal-relative:text;mso-position-vertical:absolute;mso-position-vertical-relative:text;mso-width-percent:0;mso-height-percent:0;mso-width-relative:margin;mso-height-relative:margin;v-text-anchor:top" o:gfxdata="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" filled="f" stroked="f">
-                      <v:fill o:detectmouseclick="t"/>
+                    <v:shape id="Text Box 1" o:spid="_x0000_s1026" type="#_x0000_t202" style="position:absolute;margin-left:-37.05pt;margin-top:8.8pt;width:403.8pt;height:142.25pt;z-index:251659264;visibility:visible;mso-wrap-style:square;mso-width-percent:0;mso-height-percent:0;mso-wrap-distance-left:9pt;mso-wrap-distance-top:0;mso-wrap-distance-right:9pt;mso-wrap-distance-bottom:0;mso-position-horizontal:absolute;mso-position-horizontal-relative:text;mso-position-vertical:absolute;mso-position-vertical-relative:text;mso-width-percent:0;mso-height-percent:0;mso-width-relative:margin;mso-height-relative:margin;v-text-anchor:top" o:gfxdata="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" filled="f" stroked="f">
                       <v:textbox>
                         <w:txbxContent>
                           <w:p>
@@ -979,13 +1718,13 @@
               </mc:AlternateContent>
             </w:r>
             <w:r>
-              <w:t>5.1, 5.2</w:t>
-            </w:r>
-          </w:p>
-        </w:tc>
-        <w:tc>
-          <w:tcPr>
-            <w:tcW w:w="1337" w:type="dxa"/>
+              <w:t>3/30</w:t>
+            </w:r>
+          </w:p>
+        </w:tc>
+        <w:tc>
+          <w:tcPr>
+            <w:tcW w:w="5036" w:type="dxa"/>
             <w:shd w:val="clear" w:color="auto" w:fill="E7E6E6" w:themeFill="background2"/>
           </w:tcPr>
           <w:p>
@@ -996,28 +1735,17 @@
               </w:rPr>
             </w:pPr>
             <w:r>
-              <w:t>2/23</w:t>
-            </w:r>
-          </w:p>
-        </w:tc>
-        <w:tc>
-          <w:tcPr>
-            <w:tcW w:w="4646" w:type="dxa"/>
-            <w:shd w:val="clear" w:color="auto" w:fill="E7E6E6" w:themeFill="background2"/>
-          </w:tcPr>
-          <w:p>
-            <w:r>
-              <w:rPr>
-                <w:b/>
-                <w:bCs/>
-              </w:rPr>
-              <w:t>5.1:</w:t>
+              <w:rPr>
+                <w:b/>
+                <w:bCs/>
+              </w:rPr>
+              <w:t>9.1:</w:t>
             </w:r>
             <w:r>
               <w:t xml:space="preserve"> </w:t>
             </w:r>
             <w:r>
-              <w:t>9,13,15,17,19,25,31,33,49,51,65</w:t>
+              <w:t>29-37 odd, 55,57,59,61,65,73,77,91</w:t>
             </w:r>
             <w:r>
               <w:br/>
@@ -1027,13 +1755,10 @@
                 <w:b/>
                 <w:bCs/>
               </w:rPr>
-              <w:t>5.2:</w:t>
-            </w:r>
-            <w:r>
-              <w:t xml:space="preserve"> </w:t>
-            </w:r>
-            <w:r>
-              <w:t>29,33,39,43,51,55,57</w:t>
+              <w:t xml:space="preserve">9.2: </w:t>
+            </w:r>
+            <w:r>
+              <w:t>9-17 odd, 21,27,31,35,37,39</w:t>
             </w:r>
           </w:p>
         </w:tc>
@@ -1051,7 +1776,7 @@
           </w:tcPr>
           <w:p>
             <w:r>
-              <w:t>2/26</w:t>
+              <w:t>4/2</w:t>
             </w:r>
           </w:p>
         </w:tc>
@@ -1064,13 +1789,13 @@
           </w:tcPr>
           <w:p>
             <w:r>
-              <w:t>5.3, 7.2</w:t>
-            </w:r>
-          </w:p>
-        </w:tc>
-        <w:tc>
-          <w:tcPr>
-            <w:tcW w:w="1337" w:type="dxa"/>
+              <w:t>9.4</w:t>
+            </w:r>
+          </w:p>
+        </w:tc>
+        <w:tc>
+          <w:tcPr>
+            <w:tcW w:w="947" w:type="dxa"/>
             <w:shd w:val="clear" w:color="auto" w:fill="E7E6E6" w:themeFill="background2"/>
           </w:tcPr>
           <w:p>
@@ -1081,38 +1806,28 @@
               </w:rPr>
             </w:pPr>
             <w:r>
-              <w:t>2/25</w:t>
-            </w:r>
-          </w:p>
-        </w:tc>
-        <w:tc>
-          <w:tcPr>
-            <w:tcW w:w="4646" w:type="dxa"/>
-            <w:shd w:val="clear" w:color="auto" w:fill="E7E6E6" w:themeFill="background2"/>
-          </w:tcPr>
-          <w:p>
-            <w:r>
-              <w:rPr>
-                <w:b/>
-                <w:bCs/>
-              </w:rPr>
-              <w:t>5.3:</w:t>
+              <w:t>4/1</w:t>
+            </w:r>
+          </w:p>
+        </w:tc>
+        <w:tc>
+          <w:tcPr>
+            <w:tcW w:w="5036" w:type="dxa"/>
+            <w:shd w:val="clear" w:color="auto" w:fill="E7E6E6" w:themeFill="background2"/>
+          </w:tcPr>
+          <w:p>
+            <w:r>
+              <w:rPr>
+                <w:b/>
+                <w:bCs/>
+              </w:rPr>
+              <w:t>9.4:</w:t>
             </w:r>
             <w:r>
               <w:t xml:space="preserve"> </w:t>
             </w:r>
             <w:r>
-              <w:t>17,19,21,29,35,53,55</w:t>
-            </w:r>
-            <w:r>
-              <w:br/>
-            </w:r>
-            <w:r>
-              <w:rPr>
-                <w:b/>
-                <w:bCs/>
-              </w:rPr>
-              <w:t>7.2:</w:t>
+              <w:t>21,23,25,33</w:t>
             </w:r>
           </w:p>
         </w:tc>
@@ -1130,7 +1845,7 @@
           </w:tcPr>
           <w:p>
             <w:r>
-              <w:t>3/2</w:t>
+              <w:t>4/6</w:t>
             </w:r>
           </w:p>
         </w:tc>
@@ -1143,13 +1858,13 @@
           </w:tcPr>
           <w:p>
             <w:r>
-              <w:t>7.4, 8.1</w:t>
-            </w:r>
-          </w:p>
-        </w:tc>
-        <w:tc>
-          <w:tcPr>
-            <w:tcW w:w="1337" w:type="dxa"/>
+              <w:t>9.5</w:t>
+            </w:r>
+          </w:p>
+        </w:tc>
+        <w:tc>
+          <w:tcPr>
+            <w:tcW w:w="947" w:type="dxa"/>
             <w:shd w:val="clear" w:color="auto" w:fill="E7E6E6" w:themeFill="background2"/>
           </w:tcPr>
           <w:p>
@@ -1160,41 +1875,40 @@
               </w:rPr>
             </w:pPr>
             <w:r>
-              <w:t>3/2</w:t>
-            </w:r>
-          </w:p>
-        </w:tc>
-        <w:tc>
-          <w:tcPr>
-            <w:tcW w:w="4646" w:type="dxa"/>
-            <w:shd w:val="clear" w:color="auto" w:fill="E7E6E6" w:themeFill="background2"/>
-          </w:tcPr>
-          <w:p>
-            <w:r>
-              <w:rPr>
-                <w:b/>
-                <w:bCs/>
-              </w:rPr>
-              <w:t>7.4:</w:t>
+              <w:t>4/6</w:t>
+            </w:r>
+          </w:p>
+        </w:tc>
+        <w:tc>
+          <w:tcPr>
+            <w:tcW w:w="5036" w:type="dxa"/>
+            <w:shd w:val="clear" w:color="auto" w:fill="E7E6E6" w:themeFill="background2"/>
+          </w:tcPr>
+          <w:p>
+            <w:r>
+              <w:rPr>
+                <w:b/>
+                <w:bCs/>
+              </w:rPr>
+              <w:t>9.5:</w:t>
             </w:r>
             <w:r>
               <w:t xml:space="preserve"> </w:t>
             </w:r>
             <w:r>
-              <w:br/>
-            </w:r>
-            <w:r>
-              <w:rPr>
-                <w:b/>
-                <w:bCs/>
-              </w:rPr>
-              <w:t>8.1:</w:t>
-            </w:r>
-            <w:r>
-              <w:t xml:space="preserve"> </w:t>
-            </w:r>
-            <w:r>
-              <w:t>7,9,25,27,31,33,41,47,55,69,93</w:t>
+              <w:t>1-26 All</w:t>
+            </w:r>
+            <w:r>
+              <w:t xml:space="preserve">, </w:t>
+            </w:r>
+            <w:r>
+              <w:t>33-55 odd</w:t>
+            </w:r>
+            <w:r>
+              <w:t xml:space="preserve">, </w:t>
+            </w:r>
+            <w:r>
+              <w:t>59,74,77,79,81,89</w:t>
             </w:r>
           </w:p>
         </w:tc>
@@ -1212,7 +1926,7 @@
           </w:tcPr>
           <w:p>
             <w:r>
-              <w:t>3/5</w:t>
+              <w:t>4/9</w:t>
             </w:r>
           </w:p>
         </w:tc>
@@ -1225,13 +1939,13 @@
           </w:tcPr>
           <w:p>
             <w:r>
-              <w:t>8.2, 8.3</w:t>
-            </w:r>
-          </w:p>
-        </w:tc>
-        <w:tc>
-          <w:tcPr>
-            <w:tcW w:w="1337" w:type="dxa"/>
+              <w:t>9.7</w:t>
+            </w:r>
+          </w:p>
+        </w:tc>
+        <w:tc>
+          <w:tcPr>
+            <w:tcW w:w="947" w:type="dxa"/>
             <w:shd w:val="clear" w:color="auto" w:fill="E7E6E6" w:themeFill="background2"/>
           </w:tcPr>
           <w:p>
@@ -1242,25 +1956,34 @@
               </w:rPr>
             </w:pPr>
             <w:r>
-              <w:t>3/4</w:t>
-            </w:r>
-          </w:p>
-        </w:tc>
-        <w:tc>
-          <w:tcPr>
-            <w:tcW w:w="4646" w:type="dxa"/>
-            <w:shd w:val="clear" w:color="auto" w:fill="E7E6E6" w:themeFill="background2"/>
-          </w:tcPr>
-          <w:p>
-            <w:r>
-              <w:rPr>
-                <w:b/>
-                <w:bCs/>
-              </w:rPr>
-              <w:t>8.2:</w:t>
-            </w:r>
-            <w:r>
-              <w:t xml:space="preserve"> 2,9,11,25,27,31,33,41,47,55,57,59,69,85</w:t>
+              <w:t>4/8</w:t>
+            </w:r>
+          </w:p>
+        </w:tc>
+        <w:tc>
+          <w:tcPr>
+            <w:tcW w:w="5036" w:type="dxa"/>
+            <w:shd w:val="clear" w:color="auto" w:fill="E7E6E6" w:themeFill="background2"/>
+          </w:tcPr>
+          <w:p>
+            <w:r>
+              <w:rPr>
+                <w:b/>
+                <w:bCs/>
+              </w:rPr>
+              <w:t>9.7:</w:t>
+            </w:r>
+            <w:r>
+              <w:t xml:space="preserve"> </w:t>
+            </w:r>
+            <w:r>
+              <w:t>33,35</w:t>
+            </w:r>
+            <w:r>
+              <w:t xml:space="preserve">, </w:t>
+            </w:r>
+            <w:r>
+              <w:t>37,39,43,45</w:t>
             </w:r>
           </w:p>
         </w:tc>
@@ -1278,7 +2001,7 @@
           </w:tcPr>
           <w:p>
             <w:r>
-              <w:t>3/9</w:t>
+              <w:t>4/13</w:t>
             </w:r>
           </w:p>
         </w:tc>
@@ -1291,47 +2014,27 @@
           </w:tcPr>
           <w:p>
             <w:r>
-              <w:t>8.3</w:t>
-            </w:r>
-          </w:p>
-        </w:tc>
-        <w:tc>
-          <w:tcPr>
-            <w:tcW w:w="1337" w:type="dxa"/>
-            <w:shd w:val="clear" w:color="auto" w:fill="E7E6E6" w:themeFill="background2"/>
-          </w:tcPr>
-          <w:p>
-            <w:pPr>
-              <w:rPr>
-                <w:b/>
-                <w:bCs/>
-              </w:rPr>
-            </w:pPr>
-            <w:r>
-              <w:t>3/9</w:t>
-            </w:r>
-          </w:p>
-        </w:tc>
-        <w:tc>
-          <w:tcPr>
-            <w:tcW w:w="4646" w:type="dxa"/>
-            <w:shd w:val="clear" w:color="auto" w:fill="E7E6E6" w:themeFill="background2"/>
-          </w:tcPr>
-          <w:p>
-            <w:r>
-              <w:rPr>
-                <w:b/>
-                <w:bCs/>
-              </w:rPr>
-              <w:t>8.3:</w:t>
-            </w:r>
-            <w:r>
-              <w:t xml:space="preserve"> </w:t>
-            </w:r>
-            <w:r>
-              <w:t>15-23 odd, 27,35,43,45,49,51,57,61,71</w:t>
-            </w:r>
-          </w:p>
+              <w:t>Review</w:t>
+            </w:r>
+          </w:p>
+        </w:tc>
+        <w:tc>
+          <w:tcPr>
+            <w:tcW w:w="947" w:type="dxa"/>
+            <w:shd w:val="clear" w:color="auto" w:fill="E7E6E6" w:themeFill="background2"/>
+          </w:tcPr>
+          <w:p>
+            <w:r>
+              <w:t>4/13</w:t>
+            </w:r>
+          </w:p>
+        </w:tc>
+        <w:tc>
+          <w:tcPr>
+            <w:tcW w:w="5036" w:type="dxa"/>
+            <w:shd w:val="clear" w:color="auto" w:fill="E7E6E6" w:themeFill="background2"/>
+          </w:tcPr>
+          <w:p/>
         </w:tc>
         <w:tc>
           <w:tcPr>
@@ -1345,11 +2048,7 @@
             <w:tcW w:w="810" w:type="dxa"/>
             <w:shd w:val="clear" w:color="auto" w:fill="E7E6E6" w:themeFill="background2"/>
           </w:tcPr>
-          <w:p>
-            <w:r>
-              <w:t>3/12</w:t>
-            </w:r>
-          </w:p>
+          <w:p/>
         </w:tc>
       </w:tr>
       <w:tr>
@@ -1360,47 +2059,27 @@
           </w:tcPr>
           <w:p>
             <w:r>
-              <w:t>8.4</w:t>
-            </w:r>
-          </w:p>
-        </w:tc>
-        <w:tc>
-          <w:tcPr>
-            <w:tcW w:w="1337" w:type="dxa"/>
-            <w:shd w:val="clear" w:color="auto" w:fill="E7E6E6" w:themeFill="background2"/>
-          </w:tcPr>
-          <w:p>
-            <w:pPr>
-              <w:rPr>
-                <w:b/>
-                <w:bCs/>
-              </w:rPr>
-            </w:pPr>
-            <w:r>
-              <w:t>3/11</w:t>
-            </w:r>
-          </w:p>
-        </w:tc>
-        <w:tc>
-          <w:tcPr>
-            <w:tcW w:w="4646" w:type="dxa"/>
-            <w:shd w:val="clear" w:color="auto" w:fill="E7E6E6" w:themeFill="background2"/>
-          </w:tcPr>
-          <w:p>
-            <w:r>
-              <w:rPr>
-                <w:b/>
-                <w:bCs/>
-              </w:rPr>
-              <w:t>8.4:</w:t>
-            </w:r>
-            <w:r>
-              <w:t xml:space="preserve"> </w:t>
-            </w:r>
-            <w:r>
-              <w:t>7-27 odd, 41,53,59</w:t>
-            </w:r>
-          </w:p>
+              <w:t>Exam 3</w:t>
+            </w:r>
+          </w:p>
+        </w:tc>
+        <w:tc>
+          <w:tcPr>
+            <w:tcW w:w="947" w:type="dxa"/>
+            <w:shd w:val="clear" w:color="auto" w:fill="E7E6E6" w:themeFill="background2"/>
+          </w:tcPr>
+          <w:p>
+            <w:r>
+              <w:t>4/15</w:t>
+            </w:r>
+          </w:p>
+        </w:tc>
+        <w:tc>
+          <w:tcPr>
+            <w:tcW w:w="5036" w:type="dxa"/>
+            <w:shd w:val="clear" w:color="auto" w:fill="E7E6E6" w:themeFill="background2"/>
+          </w:tcPr>
+          <w:p/>
         </w:tc>
         <w:tc>
           <w:tcPr>
@@ -1414,11 +2093,7 @@
             <w:tcW w:w="810" w:type="dxa"/>
             <w:shd w:val="clear" w:color="auto" w:fill="E7E6E6" w:themeFill="background2"/>
           </w:tcPr>
-          <w:p>
-            <w:r>
-              <w:t>3/16</w:t>
-            </w:r>
-          </w:p>
+          <w:p/>
         </w:tc>
       </w:tr>
       <w:tr>
@@ -1429,41 +2104,81 @@
           </w:tcPr>
           <w:p>
             <w:r>
-              <w:t>Review</w:t>
-            </w:r>
-          </w:p>
-        </w:tc>
-        <w:tc>
-          <w:tcPr>
-            <w:tcW w:w="1337" w:type="dxa"/>
-            <w:shd w:val="clear" w:color="auto" w:fill="E7E6E6" w:themeFill="background2"/>
-          </w:tcPr>
-          <w:p>
-            <w:r>
-              <w:t>3/16</w:t>
-            </w:r>
-          </w:p>
-        </w:tc>
-        <w:tc>
-          <w:tcPr>
-            <w:tcW w:w="4646" w:type="dxa"/>
+              <w:t>10.1, 10.2</w:t>
+            </w:r>
+          </w:p>
+        </w:tc>
+        <w:tc>
+          <w:tcPr>
+            <w:tcW w:w="947" w:type="dxa"/>
+            <w:shd w:val="clear" w:color="auto" w:fill="E7E6E6" w:themeFill="background2"/>
+          </w:tcPr>
+          <w:p>
+            <w:pPr>
+              <w:rPr>
+                <w:b/>
+                <w:bCs/>
+              </w:rPr>
+            </w:pPr>
+            <w:r>
+              <w:t>4/20</w:t>
+            </w:r>
+          </w:p>
+        </w:tc>
+        <w:tc>
+          <w:tcPr>
+            <w:tcW w:w="5036" w:type="dxa"/>
+            <w:shd w:val="clear" w:color="auto" w:fill="E7E6E6" w:themeFill="background2"/>
+          </w:tcPr>
+          <w:p>
+            <w:r>
+              <w:rPr>
+                <w:b/>
+                <w:bCs/>
+              </w:rPr>
+              <w:t>10.1:</w:t>
+            </w:r>
+            <w:r>
+              <w:t xml:space="preserve"> </w:t>
+            </w:r>
+            <w:r>
+              <w:t>27,29,31,35,43</w:t>
+            </w:r>
+            <w:r>
+              <w:tab/>
+            </w:r>
+            <w:r>
+              <w:rPr>
+                <w:b/>
+                <w:bCs/>
+              </w:rPr>
+              <w:t>10.2:</w:t>
+            </w:r>
+            <w:r>
+              <w:t xml:space="preserve"> </w:t>
+            </w:r>
+            <w:r>
+              <w:t>13-31 All</w:t>
+            </w:r>
+          </w:p>
+        </w:tc>
+        <w:tc>
+          <w:tcPr>
+            <w:tcW w:w="1714" w:type="dxa"/>
             <w:shd w:val="clear" w:color="auto" w:fill="E7E6E6" w:themeFill="background2"/>
           </w:tcPr>
           <w:p/>
         </w:tc>
         <w:tc>
           <w:tcPr>
-            <w:tcW w:w="1714" w:type="dxa"/>
-            <w:shd w:val="clear" w:color="auto" w:fill="E7E6E6" w:themeFill="background2"/>
-          </w:tcPr>
-          <w:p/>
-        </w:tc>
-        <w:tc>
-          <w:tcPr>
             <w:tcW w:w="810" w:type="dxa"/>
             <w:shd w:val="clear" w:color="auto" w:fill="E7E6E6" w:themeFill="background2"/>
           </w:tcPr>
-          <w:p/>
+          <w:p>
+            <w:r>
+              <w:t>4/23</w:t>
+            </w:r>
+          </w:p>
         </w:tc>
       </w:tr>
       <w:tr>
@@ -1474,41 +2189,69 @@
           </w:tcPr>
           <w:p>
             <w:r>
-              <w:t>Exam 2</w:t>
-            </w:r>
-          </w:p>
-        </w:tc>
-        <w:tc>
-          <w:tcPr>
-            <w:tcW w:w="1337" w:type="dxa"/>
-            <w:shd w:val="clear" w:color="auto" w:fill="E7E6E6" w:themeFill="background2"/>
-          </w:tcPr>
-          <w:p>
-            <w:r>
-              <w:t>3/18</w:t>
-            </w:r>
-          </w:p>
-        </w:tc>
-        <w:tc>
-          <w:tcPr>
-            <w:tcW w:w="4646" w:type="dxa"/>
-            <w:shd w:val="clear" w:color="auto" w:fill="E7E6E6" w:themeFill="background2"/>
-          </w:tcPr>
-          <w:p/>
+              <w:t>10.3</w:t>
+            </w:r>
+          </w:p>
+        </w:tc>
+        <w:tc>
+          <w:tcPr>
+            <w:tcW w:w="947" w:type="dxa"/>
+            <w:shd w:val="clear" w:color="auto" w:fill="E7E6E6" w:themeFill="background2"/>
+          </w:tcPr>
+          <w:p>
+            <w:pPr>
+              <w:rPr>
+                <w:b/>
+                <w:bCs/>
+              </w:rPr>
+            </w:pPr>
+            <w:r>
+              <w:t>4/22</w:t>
+            </w:r>
+          </w:p>
+        </w:tc>
+        <w:tc>
+          <w:tcPr>
+            <w:tcW w:w="5036" w:type="dxa"/>
+            <w:shd w:val="clear" w:color="auto" w:fill="E7E6E6" w:themeFill="background2"/>
+          </w:tcPr>
+          <w:p>
+            <w:r>
+              <w:rPr>
+                <w:b/>
+                <w:bCs/>
+              </w:rPr>
+              <w:t>10.3:</w:t>
+            </w:r>
+            <w:r>
+              <w:t xml:space="preserve"> </w:t>
+            </w:r>
+            <w:r>
+              <w:t>9,11,13,15,17,19,31,33,55,57,63</w:t>
+            </w:r>
+          </w:p>
         </w:tc>
         <w:tc>
           <w:tcPr>
             <w:tcW w:w="1714" w:type="dxa"/>
             <w:shd w:val="clear" w:color="auto" w:fill="E7E6E6" w:themeFill="background2"/>
           </w:tcPr>
-          <w:p/>
+          <w:p>
+            <w:r>
+              <w:t>77,87,91</w:t>
+            </w:r>
+          </w:p>
         </w:tc>
         <w:tc>
           <w:tcPr>
             <w:tcW w:w="810" w:type="dxa"/>
             <w:shd w:val="clear" w:color="auto" w:fill="E7E6E6" w:themeFill="background2"/>
           </w:tcPr>
-          <w:p/>
+          <w:p>
+            <w:r>
+              <w:t>4/27</w:t>
+            </w:r>
+          </w:p>
         </w:tc>
       </w:tr>
       <w:tr>
@@ -1519,41 +2262,65 @@
           </w:tcPr>
           <w:p>
             <w:r>
-              <w:t>Break</w:t>
-            </w:r>
-          </w:p>
-        </w:tc>
-        <w:tc>
-          <w:tcPr>
-            <w:tcW w:w="1337" w:type="dxa"/>
-            <w:shd w:val="clear" w:color="auto" w:fill="E7E6E6" w:themeFill="background2"/>
-          </w:tcPr>
-          <w:p>
-            <w:r>
-              <w:t>3/23</w:t>
-            </w:r>
-          </w:p>
-        </w:tc>
-        <w:tc>
-          <w:tcPr>
-            <w:tcW w:w="4646" w:type="dxa"/>
+              <w:t>10.4</w:t>
+            </w:r>
+          </w:p>
+        </w:tc>
+        <w:tc>
+          <w:tcPr>
+            <w:tcW w:w="947" w:type="dxa"/>
+            <w:shd w:val="clear" w:color="auto" w:fill="E7E6E6" w:themeFill="background2"/>
+          </w:tcPr>
+          <w:p>
+            <w:pPr>
+              <w:rPr>
+                <w:b/>
+                <w:bCs/>
+              </w:rPr>
+            </w:pPr>
+            <w:r>
+              <w:t>4/27</w:t>
+            </w:r>
+          </w:p>
+        </w:tc>
+        <w:tc>
+          <w:tcPr>
+            <w:tcW w:w="5036" w:type="dxa"/>
+            <w:shd w:val="clear" w:color="auto" w:fill="E7E6E6" w:themeFill="background2"/>
+          </w:tcPr>
+          <w:p>
+            <w:r>
+              <w:rPr>
+                <w:b/>
+                <w:bCs/>
+              </w:rPr>
+              <w:t>10.4:</w:t>
+            </w:r>
+            <w:r>
+              <w:t xml:space="preserve"> </w:t>
+            </w:r>
+            <w:r>
+              <w:t>17-37 odd, 41-51 odd, 57,63</w:t>
+            </w:r>
+          </w:p>
+        </w:tc>
+        <w:tc>
+          <w:tcPr>
+            <w:tcW w:w="1714" w:type="dxa"/>
             <w:shd w:val="clear" w:color="auto" w:fill="E7E6E6" w:themeFill="background2"/>
           </w:tcPr>
           <w:p/>
         </w:tc>
         <w:tc>
           <w:tcPr>
-            <w:tcW w:w="1714" w:type="dxa"/>
-            <w:shd w:val="clear" w:color="auto" w:fill="E7E6E6" w:themeFill="background2"/>
-          </w:tcPr>
-          <w:p/>
-        </w:tc>
-        <w:tc>
-          <w:tcPr>
             <w:tcW w:w="810" w:type="dxa"/>
             <w:shd w:val="clear" w:color="auto" w:fill="E7E6E6" w:themeFill="background2"/>
           </w:tcPr>
-          <w:p/>
+          <w:p>
+            <w:r>
+              <w:t>4/30</w:t>
+            </w:r>
+          </w:p>
         </w:tc>
       </w:tr>
       <w:tr>
@@ -1564,13 +2331,13 @@
           </w:tcPr>
           <w:p>
             <w:r>
-              <w:t>9.1, 9.2</w:t>
-            </w:r>
-          </w:p>
-        </w:tc>
-        <w:tc>
-          <w:tcPr>
-            <w:tcW w:w="1337" w:type="dxa"/>
+              <w:t>10.7</w:t>
+            </w:r>
+          </w:p>
+        </w:tc>
+        <w:tc>
+          <w:tcPr>
+            <w:tcW w:w="947" w:type="dxa"/>
             <w:shd w:val="clear" w:color="auto" w:fill="E7E6E6" w:themeFill="background2"/>
           </w:tcPr>
           <w:p>
@@ -1581,47 +2348,28 @@
               </w:rPr>
             </w:pPr>
             <w:r>
-              <w:t>3/30</w:t>
-            </w:r>
-          </w:p>
-        </w:tc>
-        <w:tc>
-          <w:tcPr>
-            <w:tcW w:w="4646" w:type="dxa"/>
-            <w:shd w:val="clear" w:color="auto" w:fill="E7E6E6" w:themeFill="background2"/>
-          </w:tcPr>
-          <w:p>
-            <w:pPr>
-              <w:rPr>
-                <w:b/>
-                <w:bCs/>
-              </w:rPr>
-            </w:pPr>
-            <w:r>
-              <w:rPr>
-                <w:b/>
-                <w:bCs/>
-              </w:rPr>
-              <w:t>9.1:</w:t>
+              <w:t>4/29</w:t>
+            </w:r>
+          </w:p>
+        </w:tc>
+        <w:tc>
+          <w:tcPr>
+            <w:tcW w:w="5036" w:type="dxa"/>
+            <w:shd w:val="clear" w:color="auto" w:fill="E7E6E6" w:themeFill="background2"/>
+          </w:tcPr>
+          <w:p>
+            <w:r>
+              <w:rPr>
+                <w:b/>
+                <w:bCs/>
+              </w:rPr>
+              <w:t>10.7:</w:t>
             </w:r>
             <w:r>
               <w:t xml:space="preserve"> </w:t>
             </w:r>
             <w:r>
-              <w:t>29-37 odd, 55,57,59,61,65,73,77,91</w:t>
-            </w:r>
-            <w:r>
-              <w:br/>
-            </w:r>
-            <w:r>
-              <w:rPr>
-                <w:b/>
-                <w:bCs/>
-              </w:rPr>
-              <w:t xml:space="preserve">9.2: </w:t>
-            </w:r>
-            <w:r>
-              <w:t>9-17 odd, 21,27,31,35,37,39</w:t>
+              <w:t>19,29,33,35,37,47,49,51,55</w:t>
             </w:r>
           </w:p>
         </w:tc>
@@ -1639,7 +2387,7 @@
           </w:tcPr>
           <w:p>
             <w:r>
-              <w:t>4/2</w:t>
+              <w:t>5/4</w:t>
             </w:r>
           </w:p>
         </w:tc>
@@ -1652,13 +2400,13 @@
           </w:tcPr>
           <w:p>
             <w:r>
-              <w:t>9.4</w:t>
-            </w:r>
-          </w:p>
-        </w:tc>
-        <w:tc>
-          <w:tcPr>
-            <w:tcW w:w="1337" w:type="dxa"/>
+              <w:t>11.1</w:t>
+            </w:r>
+          </w:p>
+        </w:tc>
+        <w:tc>
+          <w:tcPr>
+            <w:tcW w:w="947" w:type="dxa"/>
             <w:shd w:val="clear" w:color="auto" w:fill="E7E6E6" w:themeFill="background2"/>
           </w:tcPr>
           <w:p>
@@ -1669,28 +2417,28 @@
               </w:rPr>
             </w:pPr>
             <w:r>
-              <w:t>4/1</w:t>
-            </w:r>
-          </w:p>
-        </w:tc>
-        <w:tc>
-          <w:tcPr>
-            <w:tcW w:w="4646" w:type="dxa"/>
-            <w:shd w:val="clear" w:color="auto" w:fill="E7E6E6" w:themeFill="background2"/>
-          </w:tcPr>
-          <w:p>
-            <w:r>
-              <w:rPr>
-                <w:b/>
-                <w:bCs/>
-              </w:rPr>
-              <w:t>9.4:</w:t>
+              <w:t>5/4</w:t>
+            </w:r>
+          </w:p>
+        </w:tc>
+        <w:tc>
+          <w:tcPr>
+            <w:tcW w:w="5036" w:type="dxa"/>
+            <w:shd w:val="clear" w:color="auto" w:fill="E7E6E6" w:themeFill="background2"/>
+          </w:tcPr>
+          <w:p>
+            <w:r>
+              <w:rPr>
+                <w:b/>
+                <w:bCs/>
+              </w:rPr>
+              <w:t>11.1:</w:t>
             </w:r>
             <w:r>
               <w:t xml:space="preserve"> </w:t>
             </w:r>
             <w:r>
-              <w:t>21,23,25,33</w:t>
+              <w:t>9-17 All, 33,37,39,41,51,53,55</w:t>
             </w:r>
           </w:p>
         </w:tc>
@@ -1708,7 +2456,7 @@
           </w:tcPr>
           <w:p>
             <w:r>
-              <w:t>4/6</w:t>
+              <w:t>5/7</w:t>
             </w:r>
           </w:p>
         </w:tc>
@@ -1721,13 +2469,13 @@
           </w:tcPr>
           <w:p>
             <w:r>
-              <w:t>9.5</w:t>
-            </w:r>
-          </w:p>
-        </w:tc>
-        <w:tc>
-          <w:tcPr>
-            <w:tcW w:w="1337" w:type="dxa"/>
+              <w:t>11.2</w:t>
+            </w:r>
+          </w:p>
+        </w:tc>
+        <w:tc>
+          <w:tcPr>
+            <w:tcW w:w="947" w:type="dxa"/>
             <w:shd w:val="clear" w:color="auto" w:fill="E7E6E6" w:themeFill="background2"/>
           </w:tcPr>
           <w:p>
@@ -1738,40 +2486,28 @@
               </w:rPr>
             </w:pPr>
             <w:r>
-              <w:t>4/6</w:t>
-            </w:r>
-          </w:p>
-        </w:tc>
-        <w:tc>
-          <w:tcPr>
-            <w:tcW w:w="4646" w:type="dxa"/>
-            <w:shd w:val="clear" w:color="auto" w:fill="E7E6E6" w:themeFill="background2"/>
-          </w:tcPr>
-          <w:p>
-            <w:r>
-              <w:rPr>
-                <w:b/>
-                <w:bCs/>
-              </w:rPr>
-              <w:t>9.5:</w:t>
+              <w:t>5/6</w:t>
+            </w:r>
+          </w:p>
+        </w:tc>
+        <w:tc>
+          <w:tcPr>
+            <w:tcW w:w="5036" w:type="dxa"/>
+            <w:shd w:val="clear" w:color="auto" w:fill="E7E6E6" w:themeFill="background2"/>
+          </w:tcPr>
+          <w:p>
+            <w:r>
+              <w:rPr>
+                <w:b/>
+                <w:bCs/>
+              </w:rPr>
+              <w:t>11.2:</w:t>
             </w:r>
             <w:r>
               <w:t xml:space="preserve"> </w:t>
             </w:r>
             <w:r>
-              <w:t>1-26 All</w:t>
-            </w:r>
-            <w:r>
-              <w:t xml:space="preserve">, </w:t>
-            </w:r>
-            <w:r>
-              <w:t>33-55 odd</w:t>
-            </w:r>
-            <w:r>
-              <w:t xml:space="preserve">, </w:t>
-            </w:r>
-            <w:r>
-              <w:t>59,74,77,79,81,89</w:t>
+              <w:t>31,35,57,63,65</w:t>
             </w:r>
           </w:p>
         </w:tc>
@@ -1789,7 +2525,7 @@
           </w:tcPr>
           <w:p>
             <w:r>
-              <w:t>4/9</w:t>
+              <w:t>5/11</w:t>
             </w:r>
           </w:p>
         </w:tc>
@@ -1802,13 +2538,13 @@
           </w:tcPr>
           <w:p>
             <w:r>
-              <w:t>9.7</w:t>
-            </w:r>
-          </w:p>
-        </w:tc>
-        <w:tc>
-          <w:tcPr>
-            <w:tcW w:w="1337" w:type="dxa"/>
+              <w:t>11.6</w:t>
+            </w:r>
+          </w:p>
+        </w:tc>
+        <w:tc>
+          <w:tcPr>
+            <w:tcW w:w="947" w:type="dxa"/>
             <w:shd w:val="clear" w:color="auto" w:fill="E7E6E6" w:themeFill="background2"/>
           </w:tcPr>
           <w:p>
@@ -1819,34 +2555,28 @@
               </w:rPr>
             </w:pPr>
             <w:r>
-              <w:t>4/8</w:t>
-            </w:r>
-          </w:p>
-        </w:tc>
-        <w:tc>
-          <w:tcPr>
-            <w:tcW w:w="4646" w:type="dxa"/>
-            <w:shd w:val="clear" w:color="auto" w:fill="E7E6E6" w:themeFill="background2"/>
-          </w:tcPr>
-          <w:p>
-            <w:r>
-              <w:rPr>
-                <w:b/>
-                <w:bCs/>
-              </w:rPr>
-              <w:t>9.7:</w:t>
+              <w:t>5/11</w:t>
+            </w:r>
+          </w:p>
+        </w:tc>
+        <w:tc>
+          <w:tcPr>
+            <w:tcW w:w="5036" w:type="dxa"/>
+            <w:shd w:val="clear" w:color="auto" w:fill="E7E6E6" w:themeFill="background2"/>
+          </w:tcPr>
+          <w:p>
+            <w:r>
+              <w:rPr>
+                <w:b/>
+                <w:bCs/>
+              </w:rPr>
+              <w:t>11.6:</w:t>
             </w:r>
             <w:r>
               <w:t xml:space="preserve"> </w:t>
             </w:r>
             <w:r>
-              <w:t>33,35</w:t>
-            </w:r>
-            <w:r>
-              <w:t xml:space="preserve">, </w:t>
-            </w:r>
-            <w:r>
-              <w:t>37,39,43,45</w:t>
+              <w:t>9,13,17,19,27,28,45</w:t>
             </w:r>
           </w:p>
         </w:tc>
@@ -1864,7 +2594,7 @@
           </w:tcPr>
           <w:p>
             <w:r>
-              <w:t>4/13</w:t>
+              <w:t>5/13</w:t>
             </w:r>
           </w:p>
         </w:tc>
@@ -1883,18 +2613,18 @@
         </w:tc>
         <w:tc>
           <w:tcPr>
-            <w:tcW w:w="1337" w:type="dxa"/>
-            <w:shd w:val="clear" w:color="auto" w:fill="E7E6E6" w:themeFill="background2"/>
-          </w:tcPr>
-          <w:p>
-            <w:r>
-              <w:t>4/13</w:t>
-            </w:r>
-          </w:p>
-        </w:tc>
-        <w:tc>
-          <w:tcPr>
-            <w:tcW w:w="4646" w:type="dxa"/>
+            <w:tcW w:w="947" w:type="dxa"/>
+            <w:shd w:val="clear" w:color="auto" w:fill="E7E6E6" w:themeFill="background2"/>
+          </w:tcPr>
+          <w:p>
+            <w:r>
+              <w:t>5/13</w:t>
+            </w:r>
+          </w:p>
+        </w:tc>
+        <w:tc>
+          <w:tcPr>
+            <w:tcW w:w="5036" w:type="dxa"/>
             <w:shd w:val="clear" w:color="auto" w:fill="E7E6E6" w:themeFill="background2"/>
           </w:tcPr>
           <w:p/>
@@ -1918,599 +2648,6 @@
         <w:tc>
           <w:tcPr>
             <w:tcW w:w="1388" w:type="dxa"/>
-            <w:shd w:val="clear" w:color="auto" w:fill="E7E6E6" w:themeFill="background2"/>
-          </w:tcPr>
-          <w:p>
-            <w:r>
-              <w:t>Exam 3</w:t>
-            </w:r>
-          </w:p>
-        </w:tc>
-        <w:tc>
-          <w:tcPr>
-            <w:tcW w:w="1337" w:type="dxa"/>
-            <w:shd w:val="clear" w:color="auto" w:fill="E7E6E6" w:themeFill="background2"/>
-          </w:tcPr>
-          <w:p>
-            <w:r>
-              <w:t>4/15</w:t>
-            </w:r>
-          </w:p>
-        </w:tc>
-        <w:tc>
-          <w:tcPr>
-            <w:tcW w:w="4646" w:type="dxa"/>
-            <w:shd w:val="clear" w:color="auto" w:fill="E7E6E6" w:themeFill="background2"/>
-          </w:tcPr>
-          <w:p/>
-        </w:tc>
-        <w:tc>
-          <w:tcPr>
-            <w:tcW w:w="1714" w:type="dxa"/>
-            <w:shd w:val="clear" w:color="auto" w:fill="E7E6E6" w:themeFill="background2"/>
-          </w:tcPr>
-          <w:p/>
-        </w:tc>
-        <w:tc>
-          <w:tcPr>
-            <w:tcW w:w="810" w:type="dxa"/>
-            <w:shd w:val="clear" w:color="auto" w:fill="E7E6E6" w:themeFill="background2"/>
-          </w:tcPr>
-          <w:p/>
-        </w:tc>
-      </w:tr>
-      <w:tr>
-        <w:tc>
-          <w:tcPr>
-            <w:tcW w:w="1388" w:type="dxa"/>
-            <w:shd w:val="clear" w:color="auto" w:fill="E7E6E6" w:themeFill="background2"/>
-          </w:tcPr>
-          <w:p>
-            <w:r>
-              <w:t>10.1, 10.2</w:t>
-            </w:r>
-          </w:p>
-        </w:tc>
-        <w:tc>
-          <w:tcPr>
-            <w:tcW w:w="1337" w:type="dxa"/>
-            <w:shd w:val="clear" w:color="auto" w:fill="E7E6E6" w:themeFill="background2"/>
-          </w:tcPr>
-          <w:p>
-            <w:pPr>
-              <w:rPr>
-                <w:b/>
-                <w:bCs/>
-              </w:rPr>
-            </w:pPr>
-            <w:r>
-              <w:t>4/20</w:t>
-            </w:r>
-          </w:p>
-        </w:tc>
-        <w:tc>
-          <w:tcPr>
-            <w:tcW w:w="4646" w:type="dxa"/>
-            <w:shd w:val="clear" w:color="auto" w:fill="E7E6E6" w:themeFill="background2"/>
-          </w:tcPr>
-          <w:p>
-            <w:r>
-              <w:rPr>
-                <w:b/>
-                <w:bCs/>
-              </w:rPr>
-              <w:t>10.1:</w:t>
-            </w:r>
-            <w:r>
-              <w:t xml:space="preserve"> </w:t>
-            </w:r>
-            <w:r>
-              <w:t>27,29,31,35,43</w:t>
-            </w:r>
-            <w:r>
-              <w:tab/>
-            </w:r>
-            <w:r>
-              <w:rPr>
-                <w:b/>
-                <w:bCs/>
-              </w:rPr>
-              <w:t>10.2:</w:t>
-            </w:r>
-            <w:r>
-              <w:t xml:space="preserve"> </w:t>
-            </w:r>
-            <w:r>
-              <w:t>13-31 All</w:t>
-            </w:r>
-          </w:p>
-        </w:tc>
-        <w:tc>
-          <w:tcPr>
-            <w:tcW w:w="1714" w:type="dxa"/>
-            <w:shd w:val="clear" w:color="auto" w:fill="E7E6E6" w:themeFill="background2"/>
-          </w:tcPr>
-          <w:p/>
-        </w:tc>
-        <w:tc>
-          <w:tcPr>
-            <w:tcW w:w="810" w:type="dxa"/>
-            <w:shd w:val="clear" w:color="auto" w:fill="E7E6E6" w:themeFill="background2"/>
-          </w:tcPr>
-          <w:p>
-            <w:r>
-              <w:t>4/23</w:t>
-            </w:r>
-          </w:p>
-        </w:tc>
-      </w:tr>
-      <w:tr>
-        <w:tc>
-          <w:tcPr>
-            <w:tcW w:w="1388" w:type="dxa"/>
-            <w:shd w:val="clear" w:color="auto" w:fill="E7E6E6" w:themeFill="background2"/>
-          </w:tcPr>
-          <w:p>
-            <w:r>
-              <w:t>10.3</w:t>
-            </w:r>
-          </w:p>
-        </w:tc>
-        <w:tc>
-          <w:tcPr>
-            <w:tcW w:w="1337" w:type="dxa"/>
-            <w:shd w:val="clear" w:color="auto" w:fill="E7E6E6" w:themeFill="background2"/>
-          </w:tcPr>
-          <w:p>
-            <w:pPr>
-              <w:rPr>
-                <w:b/>
-                <w:bCs/>
-              </w:rPr>
-            </w:pPr>
-            <w:r>
-              <w:t>4/22</w:t>
-            </w:r>
-          </w:p>
-        </w:tc>
-        <w:tc>
-          <w:tcPr>
-            <w:tcW w:w="4646" w:type="dxa"/>
-            <w:shd w:val="clear" w:color="auto" w:fill="E7E6E6" w:themeFill="background2"/>
-          </w:tcPr>
-          <w:p>
-            <w:r>
-              <w:rPr>
-                <w:b/>
-                <w:bCs/>
-              </w:rPr>
-              <w:t>10.3:</w:t>
-            </w:r>
-            <w:r>
-              <w:t xml:space="preserve"> </w:t>
-            </w:r>
-            <w:r>
-              <w:t>9,11,13,15,17,19,31,33,55,57,63</w:t>
-            </w:r>
-          </w:p>
-        </w:tc>
-        <w:tc>
-          <w:tcPr>
-            <w:tcW w:w="1714" w:type="dxa"/>
-            <w:shd w:val="clear" w:color="auto" w:fill="E7E6E6" w:themeFill="background2"/>
-          </w:tcPr>
-          <w:p>
-            <w:r>
-              <w:t>77,87,91</w:t>
-            </w:r>
-          </w:p>
-        </w:tc>
-        <w:tc>
-          <w:tcPr>
-            <w:tcW w:w="810" w:type="dxa"/>
-            <w:shd w:val="clear" w:color="auto" w:fill="E7E6E6" w:themeFill="background2"/>
-          </w:tcPr>
-          <w:p>
-            <w:r>
-              <w:t>4/27</w:t>
-            </w:r>
-          </w:p>
-        </w:tc>
-      </w:tr>
-      <w:tr>
-        <w:tc>
-          <w:tcPr>
-            <w:tcW w:w="1388" w:type="dxa"/>
-            <w:shd w:val="clear" w:color="auto" w:fill="E7E6E6" w:themeFill="background2"/>
-          </w:tcPr>
-          <w:p>
-            <w:r>
-              <w:t>10.4</w:t>
-            </w:r>
-          </w:p>
-        </w:tc>
-        <w:tc>
-          <w:tcPr>
-            <w:tcW w:w="1337" w:type="dxa"/>
-            <w:shd w:val="clear" w:color="auto" w:fill="E7E6E6" w:themeFill="background2"/>
-          </w:tcPr>
-          <w:p>
-            <w:pPr>
-              <w:rPr>
-                <w:b/>
-                <w:bCs/>
-              </w:rPr>
-            </w:pPr>
-            <w:r>
-              <w:t>4/27</w:t>
-            </w:r>
-          </w:p>
-        </w:tc>
-        <w:tc>
-          <w:tcPr>
-            <w:tcW w:w="4646" w:type="dxa"/>
-            <w:shd w:val="clear" w:color="auto" w:fill="E7E6E6" w:themeFill="background2"/>
-          </w:tcPr>
-          <w:p>
-            <w:r>
-              <w:rPr>
-                <w:b/>
-                <w:bCs/>
-              </w:rPr>
-              <w:t>10.4:</w:t>
-            </w:r>
-            <w:r>
-              <w:t xml:space="preserve"> </w:t>
-            </w:r>
-            <w:r>
-              <w:t>17-37 odd, 41-51 odd, 57,63</w:t>
-            </w:r>
-          </w:p>
-        </w:tc>
-        <w:tc>
-          <w:tcPr>
-            <w:tcW w:w="1714" w:type="dxa"/>
-            <w:shd w:val="clear" w:color="auto" w:fill="E7E6E6" w:themeFill="background2"/>
-          </w:tcPr>
-          <w:p/>
-        </w:tc>
-        <w:tc>
-          <w:tcPr>
-            <w:tcW w:w="810" w:type="dxa"/>
-            <w:shd w:val="clear" w:color="auto" w:fill="E7E6E6" w:themeFill="background2"/>
-          </w:tcPr>
-          <w:p>
-            <w:r>
-              <w:t>4/30</w:t>
-            </w:r>
-          </w:p>
-        </w:tc>
-      </w:tr>
-      <w:tr>
-        <w:tc>
-          <w:tcPr>
-            <w:tcW w:w="1388" w:type="dxa"/>
-            <w:shd w:val="clear" w:color="auto" w:fill="E7E6E6" w:themeFill="background2"/>
-          </w:tcPr>
-          <w:p>
-            <w:r>
-              <w:t>10.7</w:t>
-            </w:r>
-          </w:p>
-        </w:tc>
-        <w:tc>
-          <w:tcPr>
-            <w:tcW w:w="1337" w:type="dxa"/>
-            <w:shd w:val="clear" w:color="auto" w:fill="E7E6E6" w:themeFill="background2"/>
-          </w:tcPr>
-          <w:p>
-            <w:pPr>
-              <w:rPr>
-                <w:b/>
-                <w:bCs/>
-              </w:rPr>
-            </w:pPr>
-            <w:r>
-              <w:t>4/29</w:t>
-            </w:r>
-          </w:p>
-        </w:tc>
-        <w:tc>
-          <w:tcPr>
-            <w:tcW w:w="4646" w:type="dxa"/>
-            <w:shd w:val="clear" w:color="auto" w:fill="E7E6E6" w:themeFill="background2"/>
-          </w:tcPr>
-          <w:p>
-            <w:r>
-              <w:rPr>
-                <w:b/>
-                <w:bCs/>
-              </w:rPr>
-              <w:t>10.7:</w:t>
-            </w:r>
-            <w:r>
-              <w:t xml:space="preserve"> </w:t>
-            </w:r>
-            <w:r>
-              <w:t>19,29,33,35,37,47,49,51,55</w:t>
-            </w:r>
-          </w:p>
-        </w:tc>
-        <w:tc>
-          <w:tcPr>
-            <w:tcW w:w="1714" w:type="dxa"/>
-            <w:shd w:val="clear" w:color="auto" w:fill="E7E6E6" w:themeFill="background2"/>
-          </w:tcPr>
-          <w:p/>
-        </w:tc>
-        <w:tc>
-          <w:tcPr>
-            <w:tcW w:w="810" w:type="dxa"/>
-            <w:shd w:val="clear" w:color="auto" w:fill="E7E6E6" w:themeFill="background2"/>
-          </w:tcPr>
-          <w:p>
-            <w:r>
-              <w:t>5/4</w:t>
-            </w:r>
-          </w:p>
-        </w:tc>
-      </w:tr>
-      <w:tr>
-        <w:tc>
-          <w:tcPr>
-            <w:tcW w:w="1388" w:type="dxa"/>
-            <w:shd w:val="clear" w:color="auto" w:fill="E7E6E6" w:themeFill="background2"/>
-          </w:tcPr>
-          <w:p>
-            <w:r>
-              <w:t>11.1</w:t>
-            </w:r>
-          </w:p>
-        </w:tc>
-        <w:tc>
-          <w:tcPr>
-            <w:tcW w:w="1337" w:type="dxa"/>
-            <w:shd w:val="clear" w:color="auto" w:fill="E7E6E6" w:themeFill="background2"/>
-          </w:tcPr>
-          <w:p>
-            <w:pPr>
-              <w:rPr>
-                <w:b/>
-                <w:bCs/>
-              </w:rPr>
-            </w:pPr>
-            <w:r>
-              <w:t>5/4</w:t>
-            </w:r>
-          </w:p>
-        </w:tc>
-        <w:tc>
-          <w:tcPr>
-            <w:tcW w:w="4646" w:type="dxa"/>
-            <w:shd w:val="clear" w:color="auto" w:fill="E7E6E6" w:themeFill="background2"/>
-          </w:tcPr>
-          <w:p>
-            <w:r>
-              <w:rPr>
-                <w:b/>
-                <w:bCs/>
-              </w:rPr>
-              <w:t>11.1:</w:t>
-            </w:r>
-            <w:r>
-              <w:t xml:space="preserve"> </w:t>
-            </w:r>
-            <w:r>
-              <w:t>9-17 All, 33,37,39,41,51,53,55</w:t>
-            </w:r>
-          </w:p>
-        </w:tc>
-        <w:tc>
-          <w:tcPr>
-            <w:tcW w:w="1714" w:type="dxa"/>
-            <w:shd w:val="clear" w:color="auto" w:fill="E7E6E6" w:themeFill="background2"/>
-          </w:tcPr>
-          <w:p/>
-        </w:tc>
-        <w:tc>
-          <w:tcPr>
-            <w:tcW w:w="810" w:type="dxa"/>
-            <w:shd w:val="clear" w:color="auto" w:fill="E7E6E6" w:themeFill="background2"/>
-          </w:tcPr>
-          <w:p>
-            <w:r>
-              <w:t>5/7</w:t>
-            </w:r>
-          </w:p>
-        </w:tc>
-      </w:tr>
-      <w:tr>
-        <w:tc>
-          <w:tcPr>
-            <w:tcW w:w="1388" w:type="dxa"/>
-            <w:shd w:val="clear" w:color="auto" w:fill="E7E6E6" w:themeFill="background2"/>
-          </w:tcPr>
-          <w:p>
-            <w:r>
-              <w:t>11.2</w:t>
-            </w:r>
-          </w:p>
-        </w:tc>
-        <w:tc>
-          <w:tcPr>
-            <w:tcW w:w="1337" w:type="dxa"/>
-            <w:shd w:val="clear" w:color="auto" w:fill="E7E6E6" w:themeFill="background2"/>
-          </w:tcPr>
-          <w:p>
-            <w:pPr>
-              <w:rPr>
-                <w:b/>
-                <w:bCs/>
-              </w:rPr>
-            </w:pPr>
-            <w:r>
-              <w:t>5/6</w:t>
-            </w:r>
-          </w:p>
-        </w:tc>
-        <w:tc>
-          <w:tcPr>
-            <w:tcW w:w="4646" w:type="dxa"/>
-            <w:shd w:val="clear" w:color="auto" w:fill="E7E6E6" w:themeFill="background2"/>
-          </w:tcPr>
-          <w:p>
-            <w:r>
-              <w:rPr>
-                <w:b/>
-                <w:bCs/>
-              </w:rPr>
-              <w:t>11.2:</w:t>
-            </w:r>
-            <w:r>
-              <w:t xml:space="preserve"> </w:t>
-            </w:r>
-            <w:r>
-              <w:t>31,35,57,63,65</w:t>
-            </w:r>
-          </w:p>
-        </w:tc>
-        <w:tc>
-          <w:tcPr>
-            <w:tcW w:w="1714" w:type="dxa"/>
-            <w:shd w:val="clear" w:color="auto" w:fill="E7E6E6" w:themeFill="background2"/>
-          </w:tcPr>
-          <w:p/>
-        </w:tc>
-        <w:tc>
-          <w:tcPr>
-            <w:tcW w:w="810" w:type="dxa"/>
-            <w:shd w:val="clear" w:color="auto" w:fill="E7E6E6" w:themeFill="background2"/>
-          </w:tcPr>
-          <w:p>
-            <w:r>
-              <w:t>5/11</w:t>
-            </w:r>
-          </w:p>
-        </w:tc>
-      </w:tr>
-      <w:tr>
-        <w:tc>
-          <w:tcPr>
-            <w:tcW w:w="1388" w:type="dxa"/>
-            <w:shd w:val="clear" w:color="auto" w:fill="E7E6E6" w:themeFill="background2"/>
-          </w:tcPr>
-          <w:p>
-            <w:r>
-              <w:t>11.6</w:t>
-            </w:r>
-          </w:p>
-        </w:tc>
-        <w:tc>
-          <w:tcPr>
-            <w:tcW w:w="1337" w:type="dxa"/>
-            <w:shd w:val="clear" w:color="auto" w:fill="E7E6E6" w:themeFill="background2"/>
-          </w:tcPr>
-          <w:p>
-            <w:pPr>
-              <w:rPr>
-                <w:b/>
-                <w:bCs/>
-              </w:rPr>
-            </w:pPr>
-            <w:r>
-              <w:t>5/11</w:t>
-            </w:r>
-          </w:p>
-        </w:tc>
-        <w:tc>
-          <w:tcPr>
-            <w:tcW w:w="4646" w:type="dxa"/>
-            <w:shd w:val="clear" w:color="auto" w:fill="E7E6E6" w:themeFill="background2"/>
-          </w:tcPr>
-          <w:p>
-            <w:r>
-              <w:rPr>
-                <w:b/>
-                <w:bCs/>
-              </w:rPr>
-              <w:t>11.6:</w:t>
-            </w:r>
-            <w:r>
-              <w:t xml:space="preserve"> </w:t>
-            </w:r>
-            <w:r>
-              <w:t>9,13,17,19,27,28,45</w:t>
-            </w:r>
-          </w:p>
-        </w:tc>
-        <w:tc>
-          <w:tcPr>
-            <w:tcW w:w="1714" w:type="dxa"/>
-            <w:shd w:val="clear" w:color="auto" w:fill="E7E6E6" w:themeFill="background2"/>
-          </w:tcPr>
-          <w:p/>
-        </w:tc>
-        <w:tc>
-          <w:tcPr>
-            <w:tcW w:w="810" w:type="dxa"/>
-            <w:shd w:val="clear" w:color="auto" w:fill="E7E6E6" w:themeFill="background2"/>
-          </w:tcPr>
-          <w:p>
-            <w:r>
-              <w:t>5/13</w:t>
-            </w:r>
-          </w:p>
-        </w:tc>
-      </w:tr>
-      <w:tr>
-        <w:tc>
-          <w:tcPr>
-            <w:tcW w:w="1388" w:type="dxa"/>
-            <w:shd w:val="clear" w:color="auto" w:fill="E7E6E6" w:themeFill="background2"/>
-          </w:tcPr>
-          <w:p>
-            <w:r>
-              <w:t>Review</w:t>
-            </w:r>
-          </w:p>
-        </w:tc>
-        <w:tc>
-          <w:tcPr>
-            <w:tcW w:w="1337" w:type="dxa"/>
-            <w:shd w:val="clear" w:color="auto" w:fill="E7E6E6" w:themeFill="background2"/>
-          </w:tcPr>
-          <w:p>
-            <w:r>
-              <w:t>5/13</w:t>
-            </w:r>
-          </w:p>
-        </w:tc>
-        <w:tc>
-          <w:tcPr>
-            <w:tcW w:w="4646" w:type="dxa"/>
-            <w:shd w:val="clear" w:color="auto" w:fill="E7E6E6" w:themeFill="background2"/>
-          </w:tcPr>
-          <w:p/>
-        </w:tc>
-        <w:tc>
-          <w:tcPr>
-            <w:tcW w:w="1714" w:type="dxa"/>
-            <w:shd w:val="clear" w:color="auto" w:fill="E7E6E6" w:themeFill="background2"/>
-          </w:tcPr>
-          <w:p/>
-        </w:tc>
-        <w:tc>
-          <w:tcPr>
-            <w:tcW w:w="810" w:type="dxa"/>
-            <w:shd w:val="clear" w:color="auto" w:fill="E7E6E6" w:themeFill="background2"/>
-          </w:tcPr>
-          <w:p/>
-        </w:tc>
-      </w:tr>
-      <w:tr>
-        <w:tc>
-          <w:tcPr>
-            <w:tcW w:w="1388" w:type="dxa"/>
           </w:tcPr>
           <w:p>
             <w:r>
@@ -2520,7 +2657,7 @@
         </w:tc>
         <w:tc>
           <w:tcPr>
-            <w:tcW w:w="1337" w:type="dxa"/>
+            <w:tcW w:w="947" w:type="dxa"/>
           </w:tcPr>
           <w:p>
             <w:r>
@@ -2530,7 +2667,7 @@
         </w:tc>
         <w:tc>
           <w:tcPr>
-            <w:tcW w:w="4646" w:type="dxa"/>
+            <w:tcW w:w="5036" w:type="dxa"/>
           </w:tcPr>
           <w:p/>
         </w:tc>

</xml_diff>